<commit_message>
+ Add stl problem
</commit_message>
<xml_diff>
--- a/后台面经整理.docx
+++ b/后台面经整理.docx
@@ -188,6 +188,187 @@
             </w:r>
             <w:r>
               <w:t>6</w:t>
+            </w:r>
+          </w:p>
+        </w:tc>
+      </w:tr>
+      <w:tr>
+        <w:tc>
+          <w:tcPr>
+            <w:tcW w:w="2560" w:type="pct"/>
+            <w:vAlign w:val="center"/>
+          </w:tcPr>
+          <w:p>
+            <w:pPr>
+              <w:rPr>
+                <w:rFonts w:hint="eastAsia"/>
+              </w:rPr>
+            </w:pPr>
+            <w:r>
+              <w:rPr>
+                <w:rFonts w:hint="eastAsia"/>
+              </w:rPr>
+              <w:t>《</w:t>
+            </w:r>
+            <w:r>
+              <w:rPr>
+                <w:rFonts w:hint="eastAsia"/>
+              </w:rPr>
+              <w:t>S</w:t>
+            </w:r>
+            <w:r>
+              <w:t>TL</w:t>
+            </w:r>
+            <w:r>
+              <w:rPr>
+                <w:rFonts w:hint="eastAsia"/>
+              </w:rPr>
+              <w:t>源码剖析》</w:t>
+            </w:r>
+          </w:p>
+        </w:tc>
+        <w:tc>
+          <w:tcPr>
+            <w:tcW w:w="1026" w:type="pct"/>
+            <w:vAlign w:val="center"/>
+          </w:tcPr>
+          <w:p>
+            <w:pPr>
+              <w:jc w:val="center"/>
+              <w:rPr>
+                <w:rFonts w:hint="eastAsia"/>
+              </w:rPr>
+            </w:pPr>
+          </w:p>
+        </w:tc>
+        <w:tc>
+          <w:tcPr>
+            <w:tcW w:w="683" w:type="pct"/>
+            <w:vAlign w:val="center"/>
+          </w:tcPr>
+          <w:p>
+            <w:pPr>
+              <w:jc w:val="center"/>
+            </w:pPr>
+          </w:p>
+        </w:tc>
+        <w:tc>
+          <w:tcPr>
+            <w:tcW w:w="731" w:type="pct"/>
+          </w:tcPr>
+          <w:p>
+            <w:pPr>
+              <w:jc w:val="center"/>
+              <w:rPr>
+                <w:rFonts w:hint="eastAsia"/>
+              </w:rPr>
+            </w:pPr>
+            <w:r>
+              <w:rPr>
+                <w:rFonts w:hint="eastAsia"/>
+              </w:rPr>
+              <w:t>3</w:t>
+            </w:r>
+            <w:r>
+              <w:t>3</w:t>
+            </w:r>
+          </w:p>
+        </w:tc>
+      </w:tr>
+      <w:tr>
+        <w:tc>
+          <w:tcPr>
+            <w:tcW w:w="2560" w:type="pct"/>
+            <w:vAlign w:val="center"/>
+          </w:tcPr>
+          <w:p>
+            <w:pPr>
+              <w:rPr>
+                <w:rFonts w:hint="eastAsia"/>
+              </w:rPr>
+            </w:pPr>
+            <w:r>
+              <w:rPr>
+                <w:rFonts w:hint="eastAsia"/>
+              </w:rPr>
+              <w:t>《</w:t>
+            </w:r>
+            <w:r>
+              <w:rPr>
+                <w:rFonts w:hint="eastAsia"/>
+              </w:rPr>
+              <w:t>C++</w:t>
+            </w:r>
+            <w:r>
+              <w:rPr>
+                <w:rFonts w:hint="eastAsia"/>
+              </w:rPr>
+              <w:t>标准库》</w:t>
+            </w:r>
+          </w:p>
+        </w:tc>
+        <w:tc>
+          <w:tcPr>
+            <w:tcW w:w="1026" w:type="pct"/>
+            <w:vAlign w:val="center"/>
+          </w:tcPr>
+          <w:p>
+            <w:pPr>
+              <w:jc w:val="center"/>
+              <w:rPr>
+                <w:rFonts w:hint="eastAsia"/>
+              </w:rPr>
+            </w:pPr>
+            <w:r>
+              <w:rPr>
+                <w:rFonts w:hint="eastAsia"/>
+              </w:rPr>
+              <w:t>中文第</w:t>
+            </w:r>
+            <w:r>
+              <w:rPr>
+                <w:rFonts w:hint="eastAsia"/>
+              </w:rPr>
+              <w:t>2</w:t>
+            </w:r>
+            <w:r>
+              <w:rPr>
+                <w:rFonts w:hint="eastAsia"/>
+              </w:rPr>
+              <w:t>版</w:t>
+            </w:r>
+          </w:p>
+        </w:tc>
+        <w:tc>
+          <w:tcPr>
+            <w:tcW w:w="683" w:type="pct"/>
+            <w:vAlign w:val="center"/>
+          </w:tcPr>
+          <w:p>
+            <w:pPr>
+              <w:jc w:val="center"/>
+            </w:pPr>
+          </w:p>
+        </w:tc>
+        <w:tc>
+          <w:tcPr>
+            <w:tcW w:w="731" w:type="pct"/>
+          </w:tcPr>
+          <w:p>
+            <w:pPr>
+              <w:jc w:val="center"/>
+              <w:rPr>
+                <w:rFonts w:hint="eastAsia"/>
+              </w:rPr>
+            </w:pPr>
+            <w:r>
+              <w:rPr>
+                <w:rFonts w:hint="eastAsia"/>
+              </w:rPr>
+              <w:t>2</w:t>
+            </w:r>
+            <w:r>
+              <w:t>7</w:t>
             </w:r>
           </w:p>
         </w:tc>
@@ -1947,7 +2128,6 @@
         <w:rPr>
           <w:rFonts w:hint="eastAsia"/>
         </w:rPr>
-        <w:lastRenderedPageBreak/>
         <w:t>在函数参数传递</w:t>
       </w:r>
       <w:r>
@@ -3371,7 +3551,16 @@
                 <w:sz w:val="21"/>
                 <w:szCs w:val="21"/>
               </w:rPr>
-              <w:t>。静态分配由编译器完成，比如局部变量的分配。动态分配由</w:t>
+              <w:t>。静态分配由编译器完成，比如局部变量的分配。</w:t>
+            </w:r>
+            <w:r>
+              <w:rPr>
+                <w:rFonts w:hint="eastAsia"/>
+                <w:sz w:val="21"/>
+                <w:szCs w:val="21"/>
+              </w:rPr>
+              <w:lastRenderedPageBreak/>
+              <w:t>动态分配由</w:t>
             </w:r>
             <w:r>
               <w:rPr>
@@ -13260,13 +13449,13 @@
         <w:pStyle w:val="20"/>
       </w:pPr>
       <w:r>
-        <w:t xml:space="preserve">STL </w:t>
+        <w:t>STL</w:t>
       </w:r>
       <w:r>
         <w:t>源码中的</w:t>
       </w:r>
       <w:r>
-        <w:t xml:space="preserve"> hash </w:t>
+        <w:t>hash</w:t>
       </w:r>
       <w:r>
         <w:t>表的实现</w:t>
@@ -13293,104 +13482,312 @@
         <w:pStyle w:val="20"/>
       </w:pPr>
       <w:r>
-        <w:t xml:space="preserve">STL </w:t>
+        <w:t>STL</w:t>
       </w:r>
       <w:r>
         <w:t>中</w:t>
       </w:r>
       <w:r>
+        <w:t>vector</w:t>
+      </w:r>
+      <w:r>
+        <w:t>的实现</w:t>
+      </w:r>
+    </w:p>
+    <w:p>
+      <w:pPr>
+        <w:pStyle w:val="-"/>
+        <w:spacing w:before="163" w:after="163"/>
+        <w:rPr>
+          <w:rFonts w:hint="eastAsia"/>
+        </w:rPr>
+      </w:pPr>
+      <w:r>
+        <w:rPr>
+          <w:rFonts w:hint="eastAsia"/>
+        </w:rPr>
+        <w:t>《</w:t>
+      </w:r>
+      <w:r>
+        <w:t>C++</w:t>
+      </w:r>
+      <w:r>
+        <w:rPr>
+          <w:rFonts w:hint="eastAsia"/>
+        </w:rPr>
+        <w:t>标准库》“第</w:t>
+      </w:r>
+      <w:r>
+        <w:rPr>
+          <w:rFonts w:hint="eastAsia"/>
+        </w:rPr>
+        <w:t>7</w:t>
+      </w:r>
+      <w:r>
+        <w:rPr>
+          <w:rFonts w:hint="eastAsia"/>
+        </w:rPr>
+        <w:t>章</w:t>
+      </w:r>
+      <w:r>
+        <w:rPr>
+          <w:rFonts w:hint="eastAsia"/>
+        </w:rPr>
         <w:t xml:space="preserve"> </w:t>
       </w:r>
+      <w:r>
+        <w:t>STL</w:t>
+      </w:r>
+      <w:r>
+        <w:rPr>
+          <w:rFonts w:hint="eastAsia"/>
+        </w:rPr>
+        <w:t>容器”“</w:t>
+      </w:r>
+      <w:r>
+        <w:rPr>
+          <w:rFonts w:hint="eastAsia"/>
+        </w:rPr>
+        <w:t>7</w:t>
+      </w:r>
+      <w:r>
+        <w:t xml:space="preserve">.3 </w:t>
+      </w:r>
+      <w:r>
+        <w:rPr>
+          <w:rFonts w:hint="eastAsia"/>
+        </w:rPr>
+        <w:t>Vector</w:t>
+      </w:r>
+      <w:r>
+        <w:rPr>
+          <w:rFonts w:hint="eastAsia"/>
+        </w:rPr>
+        <w:t>”：第</w:t>
+      </w:r>
+      <w:r>
+        <w:rPr>
+          <w:rFonts w:hint="eastAsia"/>
+        </w:rPr>
+        <w:t>2</w:t>
+      </w:r>
+      <w:r>
+        <w:t xml:space="preserve">97 </w:t>
+      </w:r>
+      <w:r>
+        <w:rPr>
+          <w:rFonts w:hint="eastAsia"/>
+        </w:rPr>
+        <w:t>~</w:t>
+      </w:r>
+      <w:r>
+        <w:t xml:space="preserve"> 309</w:t>
+      </w:r>
+      <w:r>
+        <w:rPr>
+          <w:rFonts w:hint="eastAsia"/>
+        </w:rPr>
+        <w:t>页</w:t>
+      </w:r>
+    </w:p>
+    <w:p>
+      <w:pPr>
+        <w:pStyle w:val="-"/>
+        <w:spacing w:before="163" w:after="163"/>
+      </w:pPr>
+      <w:r>
+        <w:rPr>
+          <w:rFonts w:hint="eastAsia"/>
+        </w:rPr>
+        <w:t>《</w:t>
+      </w:r>
+      <w:r>
+        <w:rPr>
+          <w:rFonts w:hint="eastAsia"/>
+        </w:rPr>
+        <w:t>S</w:t>
+      </w:r>
+      <w:r>
+        <w:t>TL</w:t>
+      </w:r>
+      <w:r>
+        <w:rPr>
+          <w:rFonts w:hint="eastAsia"/>
+        </w:rPr>
+        <w:t>源码剖析》“第</w:t>
+      </w:r>
+      <w:r>
+        <w:rPr>
+          <w:rFonts w:hint="eastAsia"/>
+        </w:rPr>
+        <w:t>4</w:t>
+      </w:r>
+      <w:r>
+        <w:rPr>
+          <w:rFonts w:hint="eastAsia"/>
+        </w:rPr>
+        <w:t>章</w:t>
+      </w:r>
+      <w:r>
+        <w:rPr>
+          <w:rFonts w:hint="eastAsia"/>
+        </w:rPr>
+        <w:t xml:space="preserve"> </w:t>
+      </w:r>
+      <w:r>
+        <w:rPr>
+          <w:rFonts w:hint="eastAsia"/>
+        </w:rPr>
+        <w:t>序列式容器”“</w:t>
+      </w:r>
+      <w:r>
+        <w:rPr>
+          <w:rFonts w:hint="eastAsia"/>
+        </w:rPr>
+        <w:t>4</w:t>
+      </w:r>
+      <w:r>
+        <w:t xml:space="preserve">.2 </w:t>
+      </w:r>
+      <w:r>
+        <w:rPr>
+          <w:rFonts w:hint="eastAsia"/>
+        </w:rPr>
+        <w:t>vector</w:t>
+      </w:r>
+      <w:r>
+        <w:rPr>
+          <w:rFonts w:hint="eastAsia"/>
+        </w:rPr>
+        <w:t>”：第</w:t>
+      </w:r>
+      <w:r>
+        <w:rPr>
+          <w:rFonts w:hint="eastAsia"/>
+        </w:rPr>
+        <w:t>1</w:t>
+      </w:r>
+      <w:r>
+        <w:t>48</w:t>
+      </w:r>
+      <w:r>
+        <w:t xml:space="preserve"> </w:t>
+      </w:r>
+      <w:r>
+        <w:rPr>
+          <w:rFonts w:hint="eastAsia"/>
+        </w:rPr>
+        <w:t>~</w:t>
+      </w:r>
+      <w:r>
+        <w:t xml:space="preserve"> 161</w:t>
+      </w:r>
+      <w:r>
+        <w:rPr>
+          <w:rFonts w:hint="eastAsia"/>
+        </w:rPr>
+        <w:t>页</w:t>
+      </w:r>
+    </w:p>
+    <w:p>
+      <w:pPr>
+        <w:rPr>
+          <w:rFonts w:hint="eastAsia"/>
+        </w:rPr>
+      </w:pPr>
+    </w:p>
+    <w:p>
+      <w:pPr>
+        <w:pStyle w:val="20"/>
+      </w:pPr>
+      <w:r>
+        <w:t>STL</w:t>
+      </w:r>
+      <w:r>
+        <w:t>中</w:t>
+      </w:r>
       <w:proofErr w:type="spellStart"/>
       <w:r>
         <w:t>unordered_map</w:t>
       </w:r>
       <w:proofErr w:type="spellEnd"/>
       <w:r>
+        <w:t>和</w:t>
+      </w:r>
+      <w:r>
+        <w:t>map</w:t>
+      </w:r>
+      <w:r>
+        <w:t>的区别</w:t>
+      </w:r>
+    </w:p>
+    <w:p>
+      <w:pPr>
+        <w:pStyle w:val="20"/>
+      </w:pPr>
+      <w:r>
+        <w:t xml:space="preserve">vector </w:t>
+      </w:r>
+      <w:r>
+        <w:t>使用的注意点及其原因，频繁对</w:t>
+      </w:r>
+      <w:r>
+        <w:t xml:space="preserve"> vector </w:t>
+      </w:r>
+      <w:r>
+        <w:t>调用</w:t>
+      </w:r>
+      <w:r>
         <w:t xml:space="preserve"> </w:t>
       </w:r>
+      <w:proofErr w:type="spellStart"/>
+      <w:r>
+        <w:t>push_back</w:t>
+      </w:r>
+      <w:proofErr w:type="spellEnd"/>
+      <w:r>
+        <w:t xml:space="preserve">() </w:t>
+      </w:r>
+      <w:r>
+        <w:t>对性能的影响和原因</w:t>
+      </w:r>
+    </w:p>
+    <w:p>
+      <w:pPr>
+        <w:pStyle w:val="20"/>
+      </w:pPr>
+      <w:r>
+        <w:t xml:space="preserve">C++ </w:t>
+      </w:r>
+      <w:r>
+        <w:t>中</w:t>
+      </w:r>
+      <w:r>
+        <w:t xml:space="preserve"> vector </w:t>
+      </w:r>
       <w:r>
         <w:t>和</w:t>
       </w:r>
       <w:r>
-        <w:t xml:space="preserve"> map </w:t>
+        <w:t xml:space="preserve"> list </w:t>
       </w:r>
       <w:r>
         <w:t>的区别</w:t>
       </w:r>
     </w:p>
+    <w:p/>
     <w:p>
       <w:pPr>
         <w:pStyle w:val="20"/>
       </w:pPr>
       <w:r>
-        <w:t xml:space="preserve">STL </w:t>
-      </w:r>
-      <w:r>
-        <w:t>中</w:t>
-      </w:r>
-      <w:r>
-        <w:t xml:space="preserve"> vector </w:t>
-      </w:r>
-      <w:r>
-        <w:t>的实现</w:t>
-      </w:r>
-    </w:p>
-    <w:p>
-      <w:pPr>
-        <w:pStyle w:val="20"/>
-      </w:pPr>
-      <w:r>
-        <w:t xml:space="preserve">vector </w:t>
-      </w:r>
-      <w:r>
-        <w:t>使用的注意点及其原因，频繁对</w:t>
-      </w:r>
-      <w:r>
-        <w:t xml:space="preserve"> vector </w:t>
-      </w:r>
-      <w:r>
-        <w:t>调用</w:t>
-      </w:r>
-      <w:r>
-        <w:t xml:space="preserve"> </w:t>
-      </w:r>
-      <w:proofErr w:type="spellStart"/>
-      <w:r>
-        <w:t>push_back</w:t>
-      </w:r>
-      <w:proofErr w:type="spellEnd"/>
-      <w:r>
-        <w:t xml:space="preserve">() </w:t>
-      </w:r>
-      <w:r>
-        <w:t>对性能的影响和原因</w:t>
-      </w:r>
-    </w:p>
-    <w:p>
-      <w:pPr>
-        <w:pStyle w:val="20"/>
-      </w:pPr>
-      <w:r>
-        <w:t xml:space="preserve">C++ </w:t>
-      </w:r>
-      <w:r>
-        <w:t>中</w:t>
-      </w:r>
-      <w:r>
-        <w:t xml:space="preserve"> vector </w:t>
-      </w:r>
-      <w:r>
-        <w:t>和</w:t>
-      </w:r>
-      <w:r>
-        <w:t xml:space="preserve"> list </w:t>
-      </w:r>
-      <w:r>
-        <w:t>的区别</w:t>
-      </w:r>
-    </w:p>
-    <w:p/>
+        <w:lastRenderedPageBreak/>
+        <w:t>vector</w:t>
+      </w:r>
+      <w:r>
+        <w:t>会迭代器失效吗？什么情况下会迭代器失效？</w:t>
+      </w:r>
+    </w:p>
     <w:p>
       <w:pPr>
         <w:pStyle w:val="20"/>
@@ -14037,17 +14434,6 @@
       </w:pPr>
       <w:r>
         <w:lastRenderedPageBreak/>
-        <w:t>vector</w:t>
-      </w:r>
-      <w:r>
-        <w:t>会迭代器失效吗？什么情况下会迭代器失效？</w:t>
-      </w:r>
-    </w:p>
-    <w:p>
-      <w:pPr>
-        <w:pStyle w:val="20"/>
-      </w:pPr>
-      <w:r>
         <w:t>为什么</w:t>
       </w:r>
       <w:r>
@@ -25657,9 +26043,6 @@
     <w:p>
       <w:pPr>
         <w:pStyle w:val="2"/>
-        <w:rPr>
-          <w:rFonts w:hint="eastAsia"/>
-        </w:rPr>
       </w:pPr>
       <w:proofErr w:type="gramStart"/>
       <w:r>
@@ -26135,13 +26518,7 @@
         <w:rPr>
           <w:rFonts w:hint="eastAsia"/>
         </w:rPr>
-        <w:t>包含的指针为空</w:t>
-      </w:r>
-      <w:r>
-        <w:rPr>
-          <w:rFonts w:hint="eastAsia"/>
-        </w:rPr>
-        <w:t>，</w:t>
+        <w:t>包含的指针为空，</w:t>
       </w:r>
       <w:r>
         <w:rPr>
@@ -26411,9 +26788,6 @@
       <w:pPr>
         <w:pStyle w:val="a0"/>
         <w:spacing w:before="163" w:after="163"/>
-        <w:rPr>
-          <w:rFonts w:hint="eastAsia"/>
-        </w:rPr>
       </w:pPr>
       <w:r>
         <w:t xml:space="preserve">data = </w:t>
@@ -26460,9 +26834,6 @@
     <w:p>
       <w:pPr>
         <w:pStyle w:val="1"/>
-        <w:rPr>
-          <w:rFonts w:hint="eastAsia"/>
-        </w:rPr>
       </w:pPr>
       <w:r>
         <w:rPr>
@@ -26474,9 +26845,6 @@
     <w:p>
       <w:pPr>
         <w:pStyle w:val="1"/>
-        <w:rPr>
-          <w:rFonts w:hint="eastAsia"/>
-        </w:rPr>
       </w:pPr>
       <w:r>
         <w:rPr>
@@ -26488,9 +26856,6 @@
     <w:p>
       <w:pPr>
         <w:pStyle w:val="1"/>
-        <w:rPr>
-          <w:rFonts w:hint="eastAsia"/>
-        </w:rPr>
       </w:pPr>
       <w:r>
         <w:rPr>
@@ -26502,9 +26867,6 @@
     <w:p>
       <w:pPr>
         <w:pStyle w:val="1"/>
-        <w:rPr>
-          <w:rFonts w:hint="eastAsia"/>
-        </w:rPr>
       </w:pPr>
       <w:r>
         <w:rPr>
@@ -26587,11 +26949,6 @@
       </w:r>
     </w:p>
     <w:p>
-      <w:pPr>
-        <w:rPr>
-          <w:rFonts w:hint="eastAsia"/>
-        </w:rPr>
-      </w:pPr>
       <w:r>
         <w:rPr>
           <w:rFonts w:hint="eastAsia"/>
@@ -26636,11 +26993,6 @@
       </w:r>
     </w:p>
     <w:p>
-      <w:pPr>
-        <w:rPr>
-          <w:rFonts w:hint="eastAsia"/>
-        </w:rPr>
-      </w:pPr>
       <w:r>
         <w:rPr>
           <w:rFonts w:hint="eastAsia"/>
@@ -26648,19 +27000,8 @@
         <w:t>（详见下题）</w:t>
       </w:r>
     </w:p>
-    <w:p>
-      <w:pPr>
-        <w:rPr>
-          <w:rFonts w:hint="eastAsia"/>
-        </w:rPr>
-      </w:pPr>
-    </w:p>
-    <w:p>
-      <w:pPr>
-        <w:rPr>
-          <w:rFonts w:hint="eastAsia"/>
-        </w:rPr>
-      </w:pPr>
+    <w:p/>
+    <w:p>
       <w:r>
         <w:rPr>
           <w:rFonts w:hint="eastAsia"/>
@@ -26677,9 +27018,6 @@
     <w:p>
       <w:pPr>
         <w:pStyle w:val="1"/>
-        <w:rPr>
-          <w:rFonts w:hint="eastAsia"/>
-        </w:rPr>
       </w:pPr>
       <w:r>
         <w:rPr>
@@ -26703,9 +27041,6 @@
     <w:p>
       <w:pPr>
         <w:pStyle w:val="1"/>
-        <w:rPr>
-          <w:rFonts w:hint="eastAsia"/>
-        </w:rPr>
       </w:pPr>
       <w:r>
         <w:rPr>
@@ -26736,9 +27071,6 @@
     <w:p>
       <w:pPr>
         <w:pStyle w:val="1"/>
-        <w:rPr>
-          <w:rFonts w:hint="eastAsia"/>
-        </w:rPr>
       </w:pPr>
       <w:r>
         <w:rPr>
@@ -26761,11 +27093,11 @@
     <w:p>
       <w:pPr>
         <w:jc w:val="center"/>
-        <w:rPr>
-          <w:rFonts w:hint="eastAsia"/>
-        </w:rPr>
-      </w:pPr>
-      <w:r>
+      </w:pPr>
+      <w:r>
+        <w:rPr>
+          <w:noProof/>
+        </w:rPr>
         <w:drawing>
           <wp:inline distT="0" distB="0" distL="0" distR="0" wp14:anchorId="73B5C065" wp14:editId="1EA2D3D6">
             <wp:extent cx="5400000" cy="1914484"/>
@@ -26853,6 +27185,9 @@
         <w:jc w:val="center"/>
       </w:pPr>
       <w:r>
+        <w:rPr>
+          <w:noProof/>
+        </w:rPr>
         <w:drawing>
           <wp:inline distT="0" distB="0" distL="0" distR="0" wp14:anchorId="6915D315" wp14:editId="7D767EED">
             <wp:extent cx="3600000" cy="1266298"/>
@@ -27557,22 +27892,11 @@
       </w:r>
     </w:p>
     <w:p>
-      <w:pPr>
-        <w:rPr>
-          <w:rFonts w:hint="eastAsia"/>
-        </w:rPr>
-      </w:pPr>
-      <w:r>
-        <w:rPr>
-          <w:rFonts w:hint="eastAsia"/>
-        </w:rPr>
-        <w:t>因此</w:t>
-      </w:r>
-      <w:r>
-        <w:rPr>
-          <w:rFonts w:hint="eastAsia"/>
-        </w:rPr>
-        <w:t>用</w:t>
+      <w:r>
+        <w:rPr>
+          <w:rFonts w:hint="eastAsia"/>
+        </w:rPr>
+        <w:t>因此用</w:t>
       </w:r>
       <w:r>
         <w:rPr>
@@ -27596,9 +27920,6 @@
     <w:p>
       <w:pPr>
         <w:pStyle w:val="30"/>
-        <w:rPr>
-          <w:rFonts w:hint="eastAsia"/>
-        </w:rPr>
       </w:pPr>
       <w:r>
         <w:rPr>
@@ -27886,7 +28207,6 @@
                 </w:rPr>
                 <m:t>page</m:t>
               </m:r>
-              <w:proofErr w:type="spellStart"/>
               <m:r>
                 <m:rPr>
                   <m:lit/>
@@ -27906,10 +28226,8 @@
                 </w:rPr>
                 <m:t>size</m:t>
               </m:r>
-              <w:proofErr w:type="spellEnd"/>
             </m:num>
             <m:den>
-              <w:proofErr w:type="spellStart"/>
               <m:r>
                 <m:rPr>
                   <m:nor/>
@@ -27938,7 +28256,6 @@
                 </w:rPr>
                 <m:t>size</m:t>
               </m:r>
-              <w:proofErr w:type="spellEnd"/>
               <m:r>
                 <w:rPr>
                   <w:rFonts w:ascii="Cambria Math" w:hAnsi="Cambria Math"/>
@@ -27954,7 +28271,6 @@
                 </w:rPr>
                 <m:t>data</m:t>
               </m:r>
-              <w:proofErr w:type="spellStart"/>
               <m:r>
                 <m:rPr>
                   <m:lit/>
@@ -27974,7 +28290,6 @@
                 </w:rPr>
                 <m:t>size</m:t>
               </m:r>
-              <w:proofErr w:type="spellEnd"/>
               <m:r>
                 <w:rPr>
                   <w:rFonts w:ascii="Cambria Math" w:hAnsi="Cambria Math"/>
@@ -27990,7 +28305,6 @@
                 </w:rPr>
                 <m:t>point</m:t>
               </m:r>
-              <w:proofErr w:type="spellStart"/>
               <m:r>
                 <m:rPr>
                   <m:lit/>
@@ -28010,7 +28324,6 @@
                 </w:rPr>
                 <m:t>size</m:t>
               </m:r>
-              <w:proofErr w:type="spellEnd"/>
             </m:den>
           </m:f>
           <m:r>
@@ -28215,11 +28528,6 @@
       </w:r>
     </w:p>
     <w:p>
-      <w:pPr>
-        <w:rPr>
-          <w:rFonts w:hint="eastAsia"/>
-        </w:rPr>
-      </w:pPr>
       <w:r>
         <w:rPr>
           <w:rFonts w:hint="eastAsia"/>
@@ -28294,6 +28602,9 @@
         <w:jc w:val="center"/>
       </w:pPr>
       <w:r>
+        <w:rPr>
+          <w:noProof/>
+        </w:rPr>
         <w:drawing>
           <wp:inline distT="0" distB="0" distL="0" distR="0" wp14:anchorId="19F0B942" wp14:editId="3CA5CED3">
             <wp:extent cx="3600000" cy="2895165"/>
@@ -28334,9 +28645,6 @@
     <w:p>
       <w:pPr>
         <w:pStyle w:val="af3"/>
-        <w:rPr>
-          <w:rFonts w:hint="eastAsia"/>
-        </w:rPr>
       </w:pPr>
       <w:proofErr w:type="spellStart"/>
       <w:r>
@@ -28484,6 +28792,9 @@
         <w:jc w:val="center"/>
       </w:pPr>
       <w:r>
+        <w:rPr>
+          <w:noProof/>
+        </w:rPr>
         <w:drawing>
           <wp:inline distT="0" distB="0" distL="0" distR="0" wp14:anchorId="5B746C2E" wp14:editId="709CC9E9">
             <wp:extent cx="3600000" cy="2895165"/>
@@ -28546,13 +28857,7 @@
         <w:rPr>
           <w:rFonts w:hint="eastAsia"/>
         </w:rPr>
-        <w:t>辅助</w:t>
-      </w:r>
-      <w:r>
-        <w:rPr>
-          <w:rFonts w:hint="eastAsia"/>
-        </w:rPr>
-        <w:t>索引示意图</w:t>
+        <w:t>辅助索引示意图</w:t>
       </w:r>
     </w:p>
     <w:p>
@@ -28588,11 +28893,6 @@
       </w:r>
     </w:p>
     <w:p>
-      <w:pPr>
-        <w:rPr>
-          <w:rFonts w:hint="eastAsia"/>
-        </w:rPr>
-      </w:pPr>
       <w:proofErr w:type="spellStart"/>
       <w:r>
         <w:rPr>
@@ -28737,31 +29037,7 @@
         <w:rPr>
           <w:rFonts w:hint="eastAsia"/>
         </w:rPr>
-        <w:t>的</w:t>
-      </w:r>
-      <w:r>
-        <w:rPr>
-          <w:rFonts w:hint="eastAsia"/>
-        </w:rPr>
-        <w:t>“</w:t>
-      </w:r>
-      <w:r>
-        <w:rPr>
-          <w:rFonts w:hint="eastAsia"/>
-        </w:rPr>
-        <w:t>聚集索引</w:t>
-      </w:r>
-      <w:r>
-        <w:rPr>
-          <w:rFonts w:hint="eastAsia"/>
-        </w:rPr>
-        <w:t>”相</w:t>
-      </w:r>
-      <w:r>
-        <w:rPr>
-          <w:rFonts w:hint="eastAsia"/>
-        </w:rPr>
-        <w:t>区分。</w:t>
+        <w:t>的“聚集索引”相区分。</w:t>
       </w:r>
     </w:p>
     <w:p>
@@ -28787,11 +29063,6 @@
       </w:r>
     </w:p>
     <w:p>
-      <w:pPr>
-        <w:rPr>
-          <w:rFonts w:hint="eastAsia"/>
-        </w:rPr>
-      </w:pPr>
       <w:r>
         <w:rPr>
           <w:rFonts w:hint="eastAsia"/>
@@ -28992,6 +29263,9 @@
         <w:jc w:val="center"/>
       </w:pPr>
       <w:r>
+        <w:rPr>
+          <w:noProof/>
+        </w:rPr>
         <w:drawing>
           <wp:inline distT="0" distB="0" distL="0" distR="0" wp14:anchorId="0B525D81" wp14:editId="1B8CDDA0">
             <wp:extent cx="3600000" cy="1597790"/>
@@ -29071,33 +29345,33 @@
           <w:b/>
           <w:bCs/>
         </w:rPr>
-        <w:t>第二个</w:t>
-      </w:r>
+        <w:t>第二个区别是，</w:t>
+      </w:r>
+      <w:proofErr w:type="spellStart"/>
       <w:r>
         <w:rPr>
           <w:rFonts w:hint="eastAsia"/>
           <w:b/>
           <w:bCs/>
         </w:rPr>
-        <w:t>区别是，</w:t>
-      </w:r>
-      <w:proofErr w:type="spellStart"/>
+        <w:t>InnoDB</w:t>
+      </w:r>
+      <w:proofErr w:type="spellEnd"/>
       <w:r>
         <w:rPr>
           <w:rFonts w:hint="eastAsia"/>
           <w:b/>
           <w:bCs/>
         </w:rPr>
-        <w:t>InnoDB</w:t>
-      </w:r>
-      <w:proofErr w:type="spellEnd"/>
+        <w:t>的辅助索引</w:t>
+      </w:r>
       <w:r>
         <w:rPr>
           <w:rFonts w:hint="eastAsia"/>
           <w:b/>
           <w:bCs/>
         </w:rPr>
-        <w:t>的辅助索引</w:t>
+        <w:t>中，</w:t>
       </w:r>
       <w:r>
         <w:rPr>
@@ -29105,7 +29379,7 @@
           <w:b/>
           <w:bCs/>
         </w:rPr>
-        <w:t>中，</w:t>
+        <w:t>data</w:t>
       </w:r>
       <w:r>
         <w:rPr>
@@ -29113,7 +29387,7 @@
           <w:b/>
           <w:bCs/>
         </w:rPr>
-        <w:t>data</w:t>
+        <w:t>域存储相应记录主键的值</w:t>
       </w:r>
       <w:r>
         <w:rPr>
@@ -29121,7 +29395,7 @@
           <w:b/>
           <w:bCs/>
         </w:rPr>
-        <w:t>域存储相应记录主键的值</w:t>
+        <w:t>，</w:t>
       </w:r>
       <w:r>
         <w:rPr>
@@ -29129,14 +29403,6 @@
           <w:b/>
           <w:bCs/>
         </w:rPr>
-        <w:t>，</w:t>
-      </w:r>
-      <w:r>
-        <w:rPr>
-          <w:rFonts w:hint="eastAsia"/>
-          <w:b/>
-          <w:bCs/>
-        </w:rPr>
         <w:t>而不是地址。</w:t>
       </w:r>
     </w:p>
@@ -29205,6 +29471,9 @@
         <w:jc w:val="center"/>
       </w:pPr>
       <w:r>
+        <w:rPr>
+          <w:noProof/>
+        </w:rPr>
         <w:drawing>
           <wp:inline distT="0" distB="0" distL="0" distR="0" wp14:anchorId="10FCE151" wp14:editId="059D1CC4">
             <wp:extent cx="3600000" cy="1471823"/>
@@ -29281,27 +29550,10 @@
         <w:rPr>
           <w:rFonts w:hint="eastAsia"/>
         </w:rPr>
-        <w:t>码作为</w:t>
-      </w:r>
-      <w:r>
-        <w:rPr>
-          <w:rFonts w:hint="eastAsia"/>
-        </w:rPr>
-        <w:t>排序的大小</w:t>
-      </w:r>
-      <w:r>
-        <w:rPr>
-          <w:rFonts w:hint="eastAsia"/>
-        </w:rPr>
-        <w:t>比较准则。</w:t>
-      </w:r>
-    </w:p>
-    <w:p>
-      <w:pPr>
-        <w:rPr>
-          <w:rFonts w:hint="eastAsia"/>
-        </w:rPr>
-      </w:pPr>
+        <w:t>码作为排序的大小比较准则。</w:t>
+      </w:r>
+    </w:p>
+    <w:p>
       <w:r>
         <w:rPr>
           <w:rFonts w:hint="eastAsia"/>
@@ -29440,9 +29692,6 @@
     <w:p>
       <w:pPr>
         <w:pStyle w:val="2"/>
-        <w:rPr>
-          <w:rFonts w:hint="eastAsia"/>
-        </w:rPr>
       </w:pPr>
       <w:r>
         <w:rPr>
@@ -29727,13 +29976,7 @@
         <w:rPr>
           <w:rFonts w:hint="eastAsia"/>
         </w:rPr>
-        <w:t>树，就把这篇文章丢给他</w:t>
-      </w:r>
-      <w:r>
-        <w:rPr>
-          <w:rFonts w:hint="eastAsia"/>
-        </w:rPr>
-        <w:t>：</w:t>
+        <w:t>树，就把这篇文章丢给他：</w:t>
       </w:r>
       <w:hyperlink r:id="rId37" w:history="1">
         <w:r>
@@ -29765,13 +30008,7 @@
         <w:fldChar w:fldCharType="begin"/>
       </w:r>
       <w:r>
-        <w:instrText xml:space="preserve"> HYPERLINK "</w:instrText>
-      </w:r>
-      <w:r>
-        <w:instrText>https://stackoverflow.com/questions/870218/what-are-the-differences-between-b-trees-and-b-trees</w:instrText>
-      </w:r>
-      <w:r>
-        <w:instrText xml:space="preserve">" </w:instrText>
+        <w:instrText xml:space="preserve"> HYPERLINK "https://stackoverflow.com/questions/870218/what-are-the-differences-between-b-trees-and-b-trees" </w:instrText>
       </w:r>
       <w:r>
         <w:fldChar w:fldCharType="separate"/>
@@ -29887,13 +30124,7 @@
         <w:rPr>
           <w:rFonts w:hint="eastAsia"/>
         </w:rPr>
-        <w:t>维基百科，自由的百科全书</w:t>
-      </w:r>
-      <w:r>
-        <w:rPr>
-          <w:rFonts w:hint="eastAsia"/>
-        </w:rPr>
-        <w:t>：</w:t>
+        <w:t>维基百科，自由的百科全书：</w:t>
       </w:r>
       <w:hyperlink r:id="rId39" w:history="1">
         <w:r>
@@ -29951,13 +30182,7 @@
         <w:rPr>
           <w:rFonts w:hint="eastAsia"/>
         </w:rPr>
-        <w:t>树的区别</w:t>
-      </w:r>
-      <w:r>
-        <w:rPr>
-          <w:rFonts w:hint="eastAsia"/>
-        </w:rPr>
-        <w:t>：</w:t>
+        <w:t>树的区别：</w:t>
       </w:r>
       <w:hyperlink r:id="rId40" w:history="1">
         <w:r>
@@ -30012,13 +30237,7 @@
         <w:fldChar w:fldCharType="begin"/>
       </w:r>
       <w:r>
-        <w:instrText xml:space="preserve"> HYPERLINK "</w:instrText>
-      </w:r>
-      <w:r>
-        <w:instrText>https://ivanzz1001.github.io/records/post/data-structure/2018/06/16/ds-bplustree</w:instrText>
-      </w:r>
-      <w:r>
-        <w:instrText xml:space="preserve">" </w:instrText>
+        <w:instrText xml:space="preserve"> HYPERLINK "https://ivanzz1001.github.io/records/post/data-structure/2018/06/16/ds-bplustree" </w:instrText>
       </w:r>
       <w:r>
         <w:fldChar w:fldCharType="separate"/>
@@ -30305,7 +30524,6 @@
             <w:pPr>
               <w:spacing w:line="240" w:lineRule="auto"/>
               <w:rPr>
-                <w:rFonts w:hint="eastAsia"/>
                 <w:sz w:val="21"/>
                 <w:szCs w:val="21"/>
               </w:rPr>
@@ -30388,7 +30606,6 @@
             <w:pPr>
               <w:spacing w:line="240" w:lineRule="auto"/>
               <w:rPr>
-                <w:rFonts w:hint="eastAsia"/>
                 <w:sz w:val="21"/>
                 <w:szCs w:val="21"/>
               </w:rPr>
@@ -30515,7 +30732,6 @@
             <w:pPr>
               <w:spacing w:line="240" w:lineRule="auto"/>
               <w:rPr>
-                <w:rFonts w:hint="eastAsia"/>
                 <w:sz w:val="21"/>
                 <w:szCs w:val="21"/>
               </w:rPr>
@@ -30610,7 +30826,6 @@
               <w:spacing w:line="240" w:lineRule="auto"/>
               <w:jc w:val="center"/>
               <w:rPr>
-                <w:rFonts w:hint="eastAsia"/>
                 <w:sz w:val="21"/>
                 <w:szCs w:val="21"/>
               </w:rPr>
@@ -30633,7 +30848,6 @@
             <w:pPr>
               <w:spacing w:line="240" w:lineRule="auto"/>
               <w:rPr>
-                <w:rFonts w:hint="eastAsia"/>
                 <w:sz w:val="21"/>
                 <w:szCs w:val="21"/>
               </w:rPr>
@@ -30664,7 +30878,6 @@
             <w:pPr>
               <w:spacing w:line="240" w:lineRule="auto"/>
               <w:rPr>
-                <w:rFonts w:hint="eastAsia"/>
                 <w:sz w:val="21"/>
                 <w:szCs w:val="21"/>
               </w:rPr>
@@ -30727,7 +30940,6 @@
             <w:pPr>
               <w:spacing w:line="240" w:lineRule="auto"/>
               <w:rPr>
-                <w:rFonts w:hint="eastAsia"/>
                 <w:sz w:val="21"/>
                 <w:szCs w:val="21"/>
               </w:rPr>
@@ -30750,7 +30962,6 @@
             <w:pPr>
               <w:spacing w:line="240" w:lineRule="auto"/>
               <w:rPr>
-                <w:rFonts w:hint="eastAsia"/>
                 <w:sz w:val="21"/>
                 <w:szCs w:val="21"/>
               </w:rPr>
@@ -30799,7 +31010,6 @@
               <w:spacing w:line="240" w:lineRule="auto"/>
               <w:jc w:val="center"/>
               <w:rPr>
-                <w:rFonts w:hint="eastAsia"/>
                 <w:sz w:val="21"/>
                 <w:szCs w:val="21"/>
               </w:rPr>
@@ -30822,7 +31032,6 @@
             <w:pPr>
               <w:spacing w:line="240" w:lineRule="auto"/>
               <w:rPr>
-                <w:rFonts w:hint="eastAsia"/>
                 <w:sz w:val="21"/>
                 <w:szCs w:val="21"/>
               </w:rPr>
@@ -30845,7 +31054,6 @@
             <w:pPr>
               <w:spacing w:line="240" w:lineRule="auto"/>
               <w:rPr>
-                <w:rFonts w:hint="eastAsia"/>
                 <w:sz w:val="21"/>
                 <w:szCs w:val="21"/>
               </w:rPr>
@@ -30948,9 +31156,6 @@
     <w:p>
       <w:pPr>
         <w:pStyle w:val="1"/>
-        <w:rPr>
-          <w:rFonts w:hint="eastAsia"/>
-        </w:rPr>
       </w:pPr>
       <w:r>
         <w:rPr>
@@ -31006,9 +31211,6 @@
     <w:p>
       <w:pPr>
         <w:pStyle w:val="1"/>
-        <w:rPr>
-          <w:rFonts w:hint="eastAsia"/>
-        </w:rPr>
       </w:pPr>
       <w:r>
         <w:rPr>
@@ -31026,19 +31228,7 @@
         <w:rPr>
           <w:rFonts w:hint="eastAsia"/>
         </w:rPr>
-        <w:t>（</w:t>
-      </w:r>
-      <w:r>
-        <w:rPr>
-          <w:rFonts w:hint="eastAsia"/>
-        </w:rPr>
-        <w:t>每个节点都保存数据</w:t>
-      </w:r>
-      <w:r>
-        <w:rPr>
-          <w:rFonts w:hint="eastAsia"/>
-        </w:rPr>
-        <w:t>）</w:t>
+        <w:t>（每个节点都保存数据）</w:t>
       </w:r>
     </w:p>
     <w:p>
@@ -31088,6 +31278,13 @@
     </w:p>
     <w:p>
       <w:pPr>
+        <w:rPr>
+          <w:rFonts w:hint="eastAsia"/>
+        </w:rPr>
+      </w:pPr>
+    </w:p>
+    <w:p>
+      <w:pPr>
         <w:pStyle w:val="20"/>
         <w:numPr>
           <w:ilvl w:val="0"/>
@@ -31178,13 +31375,7 @@
         <w:rPr>
           <w:rFonts w:hint="eastAsia"/>
         </w:rPr>
-        <w:t>索引底层实现</w:t>
-      </w:r>
-      <w:r>
-        <w:rPr>
-          <w:rFonts w:hint="eastAsia"/>
-        </w:rPr>
-        <w:t>原理：</w:t>
+        <w:t>索引底层实现原理：</w:t>
       </w:r>
       <w:hyperlink r:id="rId41" w:history="1">
         <w:r>
@@ -31226,22 +31417,29 @@
         <w:rPr>
           <w:rFonts w:hint="eastAsia"/>
         </w:rPr>
-        <w:t>的区别</w:t>
-      </w:r>
-      <w:r>
-        <w:rPr>
-          <w:rFonts w:hint="eastAsia"/>
-        </w:rPr>
-        <w:t>：</w:t>
-      </w:r>
-      <w:hyperlink r:id="rId42" w:history="1">
-        <w:r>
-          <w:rPr>
-            <w:rStyle w:val="a9"/>
-          </w:rPr>
-          <w:t>https://blog.csdn.net/daiyudong2020/article/details/104468714</w:t>
-        </w:r>
-      </w:hyperlink>
+        <w:t>的区别：</w:t>
+      </w:r>
+      <w:r>
+        <w:fldChar w:fldCharType="begin"/>
+      </w:r>
+      <w:r>
+        <w:instrText xml:space="preserve"> HYPERLINK "https://blog.csdn.net/daiyudong2020/article/details/104468714" </w:instrText>
+      </w:r>
+      <w:r>
+        <w:fldChar w:fldCharType="separate"/>
+      </w:r>
+      <w:r>
+        <w:rPr>
+          <w:rStyle w:val="a9"/>
+        </w:rPr>
+        <w:t>https://blog.csdn.net/daiyudong2020/article/details/104468714</w:t>
+      </w:r>
+      <w:r>
+        <w:rPr>
+          <w:rStyle w:val="a9"/>
+        </w:rPr>
+        <w:fldChar w:fldCharType="end"/>
+      </w:r>
       <w:r>
         <w:t xml:space="preserve"> </w:t>
       </w:r>
@@ -31289,22 +31487,29 @@
         <w:rPr>
           <w:rFonts w:hint="eastAsia"/>
         </w:rPr>
-        <w:t>区别</w:t>
-      </w:r>
-      <w:r>
-        <w:rPr>
-          <w:rFonts w:hint="eastAsia"/>
-        </w:rPr>
-        <w:t>：</w:t>
-      </w:r>
-      <w:hyperlink r:id="rId43" w:history="1">
-        <w:r>
-          <w:rPr>
-            <w:rStyle w:val="a9"/>
-          </w:rPr>
-          <w:t>https://blog.csdn.net/xifeijian/article/details/20316775</w:t>
-        </w:r>
-      </w:hyperlink>
+        <w:t>区别：</w:t>
+      </w:r>
+      <w:r>
+        <w:fldChar w:fldCharType="begin"/>
+      </w:r>
+      <w:r>
+        <w:instrText xml:space="preserve"> HYPERLINK "https://blog.csdn.net/xifeijian/article/details/20316775" </w:instrText>
+      </w:r>
+      <w:r>
+        <w:fldChar w:fldCharType="separate"/>
+      </w:r>
+      <w:r>
+        <w:rPr>
+          <w:rStyle w:val="a9"/>
+        </w:rPr>
+        <w:t>https://blog.csdn.net/xifeijian/article/details/20316775</w:t>
+      </w:r>
+      <w:r>
+        <w:rPr>
+          <w:rStyle w:val="a9"/>
+        </w:rPr>
+        <w:fldChar w:fldCharType="end"/>
+      </w:r>
       <w:r>
         <w:t xml:space="preserve"> </w:t>
       </w:r>
@@ -31354,22 +31559,29 @@
         <w:rPr>
           <w:rFonts w:hint="eastAsia"/>
         </w:rPr>
-        <w:t>对比及索引原理区别</w:t>
-      </w:r>
-      <w:r>
-        <w:rPr>
-          <w:rFonts w:hint="eastAsia"/>
-        </w:rPr>
-        <w:t>：</w:t>
-      </w:r>
-      <w:hyperlink r:id="rId44" w:history="1">
-        <w:r>
-          <w:rPr>
-            <w:rStyle w:val="a9"/>
-          </w:rPr>
-          <w:t>https://blog.csdn.net/qq_27607965/article/details/79925288</w:t>
-        </w:r>
-      </w:hyperlink>
+        <w:t>对比及索引原理区别：</w:t>
+      </w:r>
+      <w:r>
+        <w:fldChar w:fldCharType="begin"/>
+      </w:r>
+      <w:r>
+        <w:instrText xml:space="preserve"> HYPERLINK "https://blog.csdn.net/qq_27607965/article/details/79925288" </w:instrText>
+      </w:r>
+      <w:r>
+        <w:fldChar w:fldCharType="separate"/>
+      </w:r>
+      <w:r>
+        <w:rPr>
+          <w:rStyle w:val="a9"/>
+        </w:rPr>
+        <w:t>https://blog.csdn.net/qq_27607965/article/details/79925288</w:t>
+      </w:r>
+      <w:r>
+        <w:rPr>
+          <w:rStyle w:val="a9"/>
+        </w:rPr>
+        <w:fldChar w:fldCharType="end"/>
+      </w:r>
       <w:r>
         <w:t xml:space="preserve"> </w:t>
       </w:r>
@@ -31431,13 +31643,7 @@
         <w:fldChar w:fldCharType="begin"/>
       </w:r>
       <w:r>
-        <w:instrText xml:space="preserve"> HYPERLINK "</w:instrText>
-      </w:r>
-      <w:r>
-        <w:instrText>https://www.zhihu.com/question/20596402</w:instrText>
-      </w:r>
-      <w:r>
-        <w:instrText xml:space="preserve">" </w:instrText>
+        <w:instrText xml:space="preserve"> HYPERLINK "https://www.zhihu.com/question/20596402" </w:instrText>
       </w:r>
       <w:r>
         <w:fldChar w:fldCharType="separate"/>
@@ -31495,22 +31701,29 @@
         <w:rPr>
           <w:rFonts w:hint="eastAsia"/>
         </w:rPr>
-        <w:t>区别</w:t>
-      </w:r>
-      <w:r>
-        <w:rPr>
-          <w:rFonts w:hint="eastAsia"/>
-        </w:rPr>
-        <w:t>：</w:t>
-      </w:r>
-      <w:hyperlink r:id="rId45" w:history="1">
-        <w:r>
-          <w:rPr>
-            <w:rStyle w:val="a9"/>
-          </w:rPr>
-          <w:t>https://segmentfault.com/a/1190000008227211</w:t>
-        </w:r>
-      </w:hyperlink>
+        <w:t>区别：</w:t>
+      </w:r>
+      <w:r>
+        <w:fldChar w:fldCharType="begin"/>
+      </w:r>
+      <w:r>
+        <w:instrText xml:space="preserve"> HYPERLINK "https://segmentfault.com/a/1190000008227211" </w:instrText>
+      </w:r>
+      <w:r>
+        <w:fldChar w:fldCharType="separate"/>
+      </w:r>
+      <w:r>
+        <w:rPr>
+          <w:rStyle w:val="a9"/>
+        </w:rPr>
+        <w:t>https://segmentfault.com/a/1190000008227211</w:t>
+      </w:r>
+      <w:r>
+        <w:rPr>
+          <w:rStyle w:val="a9"/>
+        </w:rPr>
+        <w:fldChar w:fldCharType="end"/>
+      </w:r>
     </w:p>
     <w:tbl>
       <w:tblPr>
@@ -31552,7 +31765,6 @@
               <w:spacing w:line="240" w:lineRule="auto"/>
               <w:jc w:val="center"/>
               <w:rPr>
-                <w:rFonts w:hint="eastAsia"/>
                 <w:sz w:val="21"/>
                 <w:szCs w:val="21"/>
               </w:rPr>
@@ -31651,7 +31863,6 @@
               <w:spacing w:line="240" w:lineRule="auto"/>
               <w:jc w:val="center"/>
               <w:rPr>
-                <w:rFonts w:hint="eastAsia"/>
                 <w:sz w:val="21"/>
                 <w:szCs w:val="21"/>
               </w:rPr>
@@ -31684,7 +31895,6 @@
               <w:spacing w:line="240" w:lineRule="auto"/>
               <w:jc w:val="center"/>
               <w:rPr>
-                <w:rFonts w:hint="eastAsia"/>
                 <w:sz w:val="21"/>
                 <w:szCs w:val="21"/>
               </w:rPr>
@@ -31724,7 +31934,6 @@
               <w:spacing w:line="240" w:lineRule="auto"/>
               <w:jc w:val="center"/>
               <w:rPr>
-                <w:rFonts w:hint="eastAsia"/>
                 <w:sz w:val="21"/>
                 <w:szCs w:val="21"/>
               </w:rPr>
@@ -32410,7 +32619,6 @@
               <w:spacing w:line="240" w:lineRule="auto"/>
               <w:jc w:val="center"/>
               <w:rPr>
-                <w:rFonts w:hint="eastAsia"/>
                 <w:sz w:val="21"/>
                 <w:szCs w:val="21"/>
               </w:rPr>
@@ -32453,7 +32661,6 @@
               <w:spacing w:line="240" w:lineRule="auto"/>
               <w:jc w:val="center"/>
               <w:rPr>
-                <w:rFonts w:hint="eastAsia"/>
                 <w:sz w:val="21"/>
                 <w:szCs w:val="21"/>
               </w:rPr>
@@ -32496,7 +32703,6 @@
               <w:spacing w:line="240" w:lineRule="auto"/>
               <w:jc w:val="center"/>
               <w:rPr>
-                <w:rFonts w:hint="eastAsia"/>
                 <w:sz w:val="21"/>
                 <w:szCs w:val="21"/>
               </w:rPr>
@@ -32545,7 +32751,6 @@
               <w:spacing w:line="240" w:lineRule="auto"/>
               <w:jc w:val="center"/>
               <w:rPr>
-                <w:rFonts w:hint="eastAsia"/>
                 <w:sz w:val="21"/>
                 <w:szCs w:val="21"/>
               </w:rPr>
@@ -32588,7 +32793,6 @@
               <w:spacing w:line="240" w:lineRule="auto"/>
               <w:jc w:val="center"/>
               <w:rPr>
-                <w:rFonts w:hint="eastAsia"/>
                 <w:sz w:val="21"/>
                 <w:szCs w:val="21"/>
               </w:rPr>
@@ -32681,7 +32885,6 @@
               <w:spacing w:line="240" w:lineRule="auto"/>
               <w:jc w:val="center"/>
               <w:rPr>
-                <w:rFonts w:hint="eastAsia"/>
                 <w:sz w:val="21"/>
                 <w:szCs w:val="21"/>
               </w:rPr>
@@ -32755,7 +32958,6 @@
               <w:spacing w:line="240" w:lineRule="auto"/>
               <w:jc w:val="center"/>
               <w:rPr>
-                <w:rFonts w:hint="eastAsia"/>
                 <w:sz w:val="21"/>
                 <w:szCs w:val="21"/>
               </w:rPr>
@@ -32781,7 +32983,6 @@
               <w:spacing w:line="240" w:lineRule="auto"/>
               <w:jc w:val="center"/>
               <w:rPr>
-                <w:rFonts w:hint="eastAsia"/>
                 <w:sz w:val="21"/>
                 <w:szCs w:val="21"/>
               </w:rPr>
@@ -32793,6 +32994,14 @@
                 <w:szCs w:val="21"/>
               </w:rPr>
               <w:t>见“【热门】索引的底层实现”</w:t>
+            </w:r>
+            <w:r>
+              <w:rPr>
+                <w:rFonts w:hint="eastAsia"/>
+                <w:sz w:val="21"/>
+                <w:szCs w:val="21"/>
+              </w:rPr>
+              <w:t>最后两小节</w:t>
             </w:r>
           </w:p>
         </w:tc>
@@ -32830,7 +33039,6 @@
               <w:spacing w:line="240" w:lineRule="auto"/>
               <w:jc w:val="center"/>
               <w:rPr>
-                <w:rFonts w:hint="eastAsia"/>
                 <w:sz w:val="21"/>
                 <w:szCs w:val="21"/>
               </w:rPr>
@@ -32855,7 +33063,6 @@
               <w:spacing w:line="240" w:lineRule="auto"/>
               <w:jc w:val="center"/>
               <w:rPr>
-                <w:rFonts w:hint="eastAsia"/>
                 <w:sz w:val="21"/>
                 <w:szCs w:val="21"/>
               </w:rPr>
@@ -32888,7 +33095,6 @@
               <w:spacing w:line="240" w:lineRule="auto"/>
               <w:jc w:val="center"/>
               <w:rPr>
-                <w:rFonts w:hint="eastAsia"/>
                 <w:sz w:val="21"/>
                 <w:szCs w:val="21"/>
               </w:rPr>
@@ -32937,7 +33143,6 @@
               <w:spacing w:line="240" w:lineRule="auto"/>
               <w:jc w:val="center"/>
               <w:rPr>
-                <w:rFonts w:hint="eastAsia"/>
                 <w:sz w:val="21"/>
                 <w:szCs w:val="21"/>
               </w:rPr>
@@ -32962,7 +33167,6 @@
               <w:spacing w:line="240" w:lineRule="auto"/>
               <w:jc w:val="center"/>
               <w:rPr>
-                <w:rFonts w:hint="eastAsia"/>
                 <w:sz w:val="21"/>
                 <w:szCs w:val="21"/>
               </w:rPr>
@@ -33009,7 +33213,6 @@
               <w:spacing w:line="240" w:lineRule="auto"/>
               <w:jc w:val="center"/>
               <w:rPr>
-                <w:rFonts w:hint="eastAsia"/>
                 <w:sz w:val="21"/>
                 <w:szCs w:val="21"/>
               </w:rPr>
@@ -33050,7 +33253,6 @@
               <w:spacing w:line="240" w:lineRule="auto"/>
               <w:jc w:val="center"/>
               <w:rPr>
-                <w:rFonts w:hint="eastAsia"/>
                 <w:sz w:val="21"/>
                 <w:szCs w:val="21"/>
               </w:rPr>
@@ -33165,9 +33367,6 @@
               <w:spacing w:line="240" w:lineRule="auto"/>
               <w:ind w:left="420" w:hanging="420"/>
               <w:jc w:val="both"/>
-              <w:rPr>
-                <w:rFonts w:hint="eastAsia"/>
-              </w:rPr>
             </w:pPr>
             <w:r>
               <w:rPr>
@@ -33276,7 +33475,6 @@
               <w:spacing w:line="240" w:lineRule="auto"/>
               <w:jc w:val="both"/>
               <w:rPr>
-                <w:rFonts w:hint="eastAsia"/>
                 <w:sz w:val="21"/>
                 <w:szCs w:val="21"/>
               </w:rPr>
@@ -33399,9 +33597,6 @@
     <w:p>
       <w:pPr>
         <w:pStyle w:val="1"/>
-        <w:rPr>
-          <w:rFonts w:hint="eastAsia"/>
-        </w:rPr>
       </w:pPr>
       <w:r>
         <w:rPr>
@@ -33416,13 +33611,7 @@
         <w:t>存储引擎</w:t>
       </w:r>
     </w:p>
-    <w:p>
-      <w:pPr>
-        <w:rPr>
-          <w:rFonts w:hint="eastAsia"/>
-        </w:rPr>
-      </w:pPr>
-    </w:p>
+    <w:p/>
     <w:p>
       <w:r>
         <w:rPr>
@@ -33623,22 +33812,13 @@
         </w:numPr>
       </w:pPr>
       <w:r>
-        <w:lastRenderedPageBreak/>
         <w:t>数据库中事务的</w:t>
       </w:r>
       <w:r>
         <w:t xml:space="preserve"> ACID</w:t>
       </w:r>
       <w:r>
-        <w:t>（四大特性都要能够举例说明，理解透彻，比如原</w:t>
-      </w:r>
-      <w:proofErr w:type="gramStart"/>
-      <w:r>
-        <w:t>子性和</w:t>
-      </w:r>
-      <w:proofErr w:type="gramEnd"/>
-      <w:r>
-        <w:t>一致性的关联，隔离性不好会出现的问题）</w:t>
+        <w:t>（四大特性都要能够举例说明，理解透彻，比如原子性和一致性的关联，隔离性不好会出现的问题）</w:t>
       </w:r>
     </w:p>
     <w:p>
@@ -33700,12 +33880,20 @@
     </w:p>
     <w:p>
       <w:pPr>
+        <w:rPr>
+          <w:rFonts w:hint="eastAsia"/>
+        </w:rPr>
+      </w:pPr>
+    </w:p>
+    <w:p>
+      <w:pPr>
         <w:pStyle w:val="20"/>
       </w:pPr>
       <w:r>
         <w:rPr>
           <w:rFonts w:hint="eastAsia"/>
         </w:rPr>
+        <w:lastRenderedPageBreak/>
         <w:t>My</w:t>
       </w:r>
       <w:r>
@@ -33911,7 +34099,6 @@
           <w:rFonts w:hint="eastAsia"/>
           <w:color w:val="FF0000"/>
         </w:rPr>
-        <w:lastRenderedPageBreak/>
         <w:t>【热门】</w:t>
       </w:r>
       <w:r>
@@ -33981,6 +34168,7 @@
         </w:numPr>
       </w:pPr>
       <w:r>
+        <w:lastRenderedPageBreak/>
         <w:t xml:space="preserve">IO </w:t>
       </w:r>
       <w:r>
@@ -34289,7 +34477,6 @@
       </w:pPr>
       <w:proofErr w:type="spellStart"/>
       <w:r>
-        <w:lastRenderedPageBreak/>
         <w:t>coredump</w:t>
       </w:r>
       <w:proofErr w:type="spellEnd"/>
@@ -34361,6 +34548,7 @@
         </w:numPr>
       </w:pPr>
       <w:r>
+        <w:lastRenderedPageBreak/>
         <w:t>查看后台进程</w:t>
       </w:r>
     </w:p>
@@ -34576,14 +34764,51 @@
           <w:rFonts w:hint="eastAsia"/>
           <w:color w:val="FF0000"/>
         </w:rPr>
+        <w:t>【热门】</w:t>
+      </w:r>
+      <w:r>
+        <w:t xml:space="preserve">Top K </w:t>
+      </w:r>
+      <w:r>
+        <w:t>问题（可以采取的方法有哪些，各自优点？）</w:t>
+      </w:r>
+    </w:p>
+    <w:p>
+      <w:pPr>
+        <w:pStyle w:val="20"/>
+      </w:pPr>
+      <w:r>
+        <w:t>8G</w:t>
+      </w:r>
+      <w:r>
+        <w:t>的</w:t>
+      </w:r>
+      <w:r>
+        <w:t>int</w:t>
+      </w:r>
+      <w:r>
+        <w:t>型数据，计算机的内存只有</w:t>
+      </w:r>
+      <w:r>
+        <w:t xml:space="preserve"> 2G</w:t>
+      </w:r>
+      <w:r>
+        <w:t>，怎么对它进行排序？（外部排序）</w:t>
+      </w:r>
+    </w:p>
+    <w:p>
+      <w:pPr>
+        <w:pStyle w:val="20"/>
+      </w:pPr>
+      <w:r>
         <w:lastRenderedPageBreak/>
-        <w:t>【热门】</w:t>
-      </w:r>
-      <w:r>
-        <w:t xml:space="preserve">Top K </w:t>
-      </w:r>
-      <w:r>
-        <w:t>问题（可以采取的方法有哪些，各自优点？）</w:t>
+        <w:t>自己构建一棵二叉树，使用带有</w:t>
+      </w:r>
+      <w:r>
+        <w:t xml:space="preserve"> null </w:t>
+      </w:r>
+      <w:r>
+        <w:t>标记的前序遍历序列</w:t>
       </w:r>
     </w:p>
     <w:p>
@@ -34591,22 +34816,13 @@
         <w:pStyle w:val="20"/>
       </w:pPr>
       <w:r>
-        <w:t>8G</w:t>
-      </w:r>
-      <w:r>
-        <w:t>的</w:t>
-      </w:r>
-      <w:r>
-        <w:t>int</w:t>
-      </w:r>
-      <w:r>
-        <w:t>型数据，计算机的内存只有</w:t>
-      </w:r>
-      <w:r>
-        <w:t xml:space="preserve"> 2G</w:t>
-      </w:r>
-      <w:r>
-        <w:t>，怎么对它进行排序？（外部排序）</w:t>
+        <w:t>介绍一下</w:t>
+      </w:r>
+      <w:r>
+        <w:t xml:space="preserve"> b </w:t>
+      </w:r>
+      <w:r>
+        <w:t>树和它的应用场景有哪些</w:t>
       </w:r>
     </w:p>
     <w:p>
@@ -34614,13 +34830,13 @@
         <w:pStyle w:val="20"/>
       </w:pPr>
       <w:r>
-        <w:t>自己构建一棵二叉树，使用带有</w:t>
-      </w:r>
-      <w:r>
-        <w:t xml:space="preserve"> null </w:t>
-      </w:r>
-      <w:r>
-        <w:t>标记的前序遍历序列</w:t>
+        <w:t>介绍一下</w:t>
+      </w:r>
+      <w:r>
+        <w:t xml:space="preserve"> b+ </w:t>
+      </w:r>
+      <w:r>
+        <w:t>树和它的应用场景有哪些</w:t>
       </w:r>
     </w:p>
     <w:p>
@@ -34628,13 +34844,7 @@
         <w:pStyle w:val="20"/>
       </w:pPr>
       <w:r>
-        <w:t>介绍一下</w:t>
-      </w:r>
-      <w:r>
-        <w:t xml:space="preserve"> b </w:t>
-      </w:r>
-      <w:r>
-        <w:t>树和它的应用场景有哪些</w:t>
+        <w:t>介绍一下红黑树和它的应用场景有哪些</w:t>
       </w:r>
     </w:p>
     <w:p>
@@ -34642,13 +34852,21 @@
         <w:pStyle w:val="20"/>
       </w:pPr>
       <w:r>
-        <w:t>介绍一下</w:t>
-      </w:r>
-      <w:r>
-        <w:t xml:space="preserve"> b+ </w:t>
-      </w:r>
-      <w:r>
-        <w:t>树和它的应用场景有哪些</w:t>
+        <w:t>怎么写</w:t>
+      </w:r>
+      <w:proofErr w:type="spellStart"/>
+      <w:r>
+        <w:t>sql</w:t>
+      </w:r>
+      <w:proofErr w:type="spellEnd"/>
+      <w:r>
+        <w:t>取表的前</w:t>
+      </w:r>
+      <w:r>
+        <w:t xml:space="preserve"> 1000 </w:t>
+      </w:r>
+      <w:r>
+        <w:t>行数据</w:t>
       </w:r>
     </w:p>
     <w:p>
@@ -34656,7 +34874,27 @@
         <w:pStyle w:val="20"/>
       </w:pPr>
       <w:r>
-        <w:t>介绍一下红黑树和它的应用场景有哪些</w:t>
+        <w:t>N</w:t>
+      </w:r>
+      <w:proofErr w:type="gramStart"/>
+      <w:r>
+        <w:t>个</w:t>
+      </w:r>
+      <w:proofErr w:type="gramEnd"/>
+      <w:r>
+        <w:t>骰子出现和</w:t>
+      </w:r>
+      <w:r>
+        <w:rPr>
+          <w:rFonts w:hint="eastAsia"/>
+        </w:rPr>
+        <w:t>为</w:t>
+      </w:r>
+      <w:r>
+        <w:t>m</w:t>
+      </w:r>
+      <w:r>
+        <w:t>的概率</w:t>
       </w:r>
     </w:p>
     <w:p>
@@ -34664,21 +34902,7 @@
         <w:pStyle w:val="20"/>
       </w:pPr>
       <w:r>
-        <w:t>怎么写</w:t>
-      </w:r>
-      <w:proofErr w:type="spellStart"/>
-      <w:r>
-        <w:t>sql</w:t>
-      </w:r>
-      <w:proofErr w:type="spellEnd"/>
-      <w:r>
-        <w:t>取表的前</w:t>
-      </w:r>
-      <w:r>
-        <w:t xml:space="preserve"> 1000 </w:t>
-      </w:r>
-      <w:r>
-        <w:t>行数据</w:t>
+        <w:t>海量数据问题（可参考左神的书）</w:t>
       </w:r>
     </w:p>
     <w:p>
@@ -34686,27 +34910,7 @@
         <w:pStyle w:val="20"/>
       </w:pPr>
       <w:r>
-        <w:t>N</w:t>
-      </w:r>
-      <w:proofErr w:type="gramStart"/>
-      <w:r>
-        <w:t>个</w:t>
-      </w:r>
-      <w:proofErr w:type="gramEnd"/>
-      <w:r>
-        <w:t>骰子出现和</w:t>
-      </w:r>
-      <w:r>
-        <w:rPr>
-          <w:rFonts w:hint="eastAsia"/>
-        </w:rPr>
-        <w:t>为</w:t>
-      </w:r>
-      <w:r>
-        <w:t>m</w:t>
-      </w:r>
-      <w:r>
-        <w:t>的概率</w:t>
+        <w:t>一致性哈希</w:t>
       </w:r>
     </w:p>
     <w:p>
@@ -34714,7 +34918,13 @@
         <w:pStyle w:val="20"/>
       </w:pPr>
       <w:r>
-        <w:t>海量数据问题（可参考左神的书）</w:t>
+        <w:t>希尔排序</w:t>
+      </w:r>
+      <w:r>
+        <w:rPr>
+          <w:rFonts w:hint="eastAsia"/>
+        </w:rPr>
+        <w:t>，手撕</w:t>
       </w:r>
     </w:p>
     <w:p>
@@ -34722,7 +34932,10 @@
         <w:pStyle w:val="20"/>
       </w:pPr>
       <w:r>
-        <w:t>一致性哈希</w:t>
+        <w:t xml:space="preserve">Dijkstra </w:t>
+      </w:r>
+      <w:r>
+        <w:t>算法</w:t>
       </w:r>
     </w:p>
     <w:p>
@@ -34730,13 +34943,13 @@
         <w:pStyle w:val="20"/>
       </w:pPr>
       <w:r>
-        <w:t>希尔排序</w:t>
-      </w:r>
-      <w:r>
-        <w:rPr>
-          <w:rFonts w:hint="eastAsia"/>
-        </w:rPr>
-        <w:t>，手撕</w:t>
+        <w:rPr>
+          <w:rFonts w:hint="eastAsia"/>
+        </w:rPr>
+        <w:t>如何</w:t>
+      </w:r>
+      <w:r>
+        <w:t>实现一个动态数组</w:t>
       </w:r>
     </w:p>
     <w:p>
@@ -34744,10 +34957,7 @@
         <w:pStyle w:val="20"/>
       </w:pPr>
       <w:r>
-        <w:t xml:space="preserve">Dijkstra </w:t>
-      </w:r>
-      <w:r>
-        <w:t>算法</w:t>
+        <w:t>最小生成树算法说一下</w:t>
       </w:r>
     </w:p>
     <w:p>
@@ -34755,13 +34965,13 @@
         <w:pStyle w:val="20"/>
       </w:pPr>
       <w:r>
-        <w:rPr>
-          <w:rFonts w:hint="eastAsia"/>
-        </w:rPr>
-        <w:t>如何</w:t>
-      </w:r>
-      <w:r>
-        <w:t>实现一个动态数组</w:t>
+        <w:t>海量数据的</w:t>
+      </w:r>
+      <w:r>
+        <w:t>bitmap</w:t>
+      </w:r>
+      <w:r>
+        <w:t>使用原理</w:t>
       </w:r>
     </w:p>
     <w:p>
@@ -34769,7 +34979,7 @@
         <w:pStyle w:val="20"/>
       </w:pPr>
       <w:r>
-        <w:t>最小生成树算法说一下</w:t>
+        <w:t>布隆过滤器原理与优点</w:t>
       </w:r>
     </w:p>
     <w:p>
@@ -34777,29 +34987,6 @@
         <w:pStyle w:val="20"/>
       </w:pPr>
       <w:r>
-        <w:t>海量数据的</w:t>
-      </w:r>
-      <w:r>
-        <w:t>bitmap</w:t>
-      </w:r>
-      <w:r>
-        <w:t>使用原理</w:t>
-      </w:r>
-    </w:p>
-    <w:p>
-      <w:pPr>
-        <w:pStyle w:val="20"/>
-      </w:pPr>
-      <w:r>
-        <w:t>布隆过滤器原理与优点</w:t>
-      </w:r>
-    </w:p>
-    <w:p>
-      <w:pPr>
-        <w:pStyle w:val="20"/>
-      </w:pPr>
-      <w:r>
-        <w:lastRenderedPageBreak/>
         <w:t>布隆过滤器处理大规模问题时的持久化，包括内存大小受限、磁盘换入换出问题</w:t>
       </w:r>
     </w:p>
@@ -34832,6 +35019,7 @@
         </w:numPr>
       </w:pPr>
       <w:r>
+        <w:lastRenderedPageBreak/>
         <w:t xml:space="preserve">100 </w:t>
       </w:r>
       <w:r>
@@ -35023,7 +35211,6 @@
         </w:numPr>
       </w:pPr>
       <w:r>
-        <w:lastRenderedPageBreak/>
         <w:t>生成随机数问题：给定生成</w:t>
       </w:r>
       <w:r>
@@ -35150,6 +35337,7 @@
       </w:pPr>
       <w:proofErr w:type="gramStart"/>
       <w:r>
+        <w:lastRenderedPageBreak/>
         <w:t>掰</w:t>
       </w:r>
       <w:proofErr w:type="gramEnd"/>
@@ -35361,7 +35549,6 @@
         </w:numPr>
       </w:pPr>
       <w:r>
-        <w:lastRenderedPageBreak/>
         <w:t>如何保证</w:t>
       </w:r>
       <w:r>
@@ -35483,6 +35670,7 @@
         <w:rPr>
           <w:rFonts w:hint="eastAsia"/>
         </w:rPr>
+        <w:lastRenderedPageBreak/>
         <w:t>H</w:t>
       </w:r>
       <w:r>
@@ -35636,7 +35824,6 @@
         </w:numPr>
       </w:pPr>
       <w:r>
-        <w:lastRenderedPageBreak/>
         <w:t>怎么看待加班</w:t>
       </w:r>
     </w:p>
@@ -35715,6 +35902,7 @@
         </w:numPr>
       </w:pPr>
       <w:r>
+        <w:lastRenderedPageBreak/>
         <w:t>介绍在项目里面充当的角色</w:t>
       </w:r>
     </w:p>
@@ -35859,7 +36047,7 @@
       </w:r>
     </w:p>
     <w:sectPr>
-      <w:footerReference w:type="default" r:id="rId46"/>
+      <w:footerReference w:type="default" r:id="rId42"/>
       <w:pgSz w:w="11906" w:h="16838"/>
       <w:pgMar w:top="1134" w:right="1134" w:bottom="1134" w:left="1134" w:header="851" w:footer="397" w:gutter="0"/>
       <w:cols w:space="425"/>
@@ -35904,6 +36092,7 @@
         <w:docPartUnique/>
       </w:docPartObj>
     </w:sdtPr>
+    <w:sdtEndPr/>
     <w:sdtContent>
       <w:p>
         <w:pPr>

</xml_diff>

<commit_message>
+ Add tcp problems
</commit_message>
<xml_diff>
--- a/后台面经整理.docx
+++ b/后台面经整理.docx
@@ -15400,13 +15400,7 @@
         </w:tc>
       </w:tr>
     </w:tbl>
-    <w:p>
-      <w:pPr>
-        <w:rPr>
-          <w:rFonts w:hint="eastAsia"/>
-        </w:rPr>
-      </w:pPr>
-    </w:p>
+    <w:p/>
     <w:p>
       <w:pPr>
         <w:pStyle w:val="20"/>
@@ -16028,13 +16022,7 @@
         </w:tc>
       </w:tr>
     </w:tbl>
-    <w:p>
-      <w:pPr>
-        <w:rPr>
-          <w:rFonts w:hint="eastAsia"/>
-        </w:rPr>
-      </w:pPr>
-    </w:p>
+    <w:p/>
     <w:p>
       <w:pPr>
         <w:pStyle w:val="20"/>
@@ -16061,9 +16049,6 @@
     <w:p>
       <w:pPr>
         <w:pStyle w:val="af4"/>
-        <w:rPr>
-          <w:rFonts w:hint="eastAsia"/>
-        </w:rPr>
       </w:pPr>
       <w:r>
         <w:t>swap - C++ Reference</w:t>
@@ -16079,11 +16064,6 @@
       </w:r>
     </w:p>
     <w:p>
-      <w:pPr>
-        <w:rPr>
-          <w:rFonts w:hint="eastAsia"/>
-        </w:rPr>
-      </w:pPr>
       <w:r>
         <w:rPr>
           <w:rFonts w:hint="eastAsia"/>
@@ -16600,13 +16580,7 @@
         </w:tc>
       </w:tr>
     </w:tbl>
-    <w:p>
-      <w:pPr>
-        <w:rPr>
-          <w:rFonts w:hint="eastAsia"/>
-        </w:rPr>
-      </w:pPr>
-    </w:p>
+    <w:p/>
     <w:p>
       <w:pPr>
         <w:pStyle w:val="20"/>
@@ -17400,13 +17374,7 @@
         <w:t>。</w:t>
       </w:r>
     </w:p>
-    <w:p>
-      <w:pPr>
-        <w:rPr>
-          <w:rFonts w:hint="eastAsia"/>
-        </w:rPr>
-      </w:pPr>
-    </w:p>
+    <w:p/>
     <w:tbl>
       <w:tblPr>
         <w:tblStyle w:val="a8"/>
@@ -18363,21 +18331,12 @@
             <w:pPr>
               <w:pStyle w:val="a0"/>
               <w:spacing w:before="163" w:after="163"/>
-              <w:rPr>
-                <w:rFonts w:hint="eastAsia"/>
-              </w:rPr>
             </w:pPr>
           </w:p>
         </w:tc>
       </w:tr>
     </w:tbl>
-    <w:p>
-      <w:pPr>
-        <w:rPr>
-          <w:rFonts w:hint="eastAsia"/>
-        </w:rPr>
-      </w:pPr>
-    </w:p>
+    <w:p/>
     <w:p>
       <w:pPr>
         <w:pStyle w:val="20"/>
@@ -20592,6 +20551,8 @@
       <w:pPr>
         <w:pStyle w:val="30"/>
       </w:pPr>
+      <w:bookmarkStart w:id="0" w:name="_TCP四次挥手"/>
+      <w:bookmarkEnd w:id="0"/>
       <w:r>
         <w:rPr>
           <w:rFonts w:hint="eastAsia"/>
@@ -24693,23 +24654,162 @@
     <w:p>
       <w:pPr>
         <w:pStyle w:val="20"/>
-        <w:numPr>
-          <w:ilvl w:val="0"/>
-          <w:numId w:val="6"/>
-        </w:numPr>
-      </w:pPr>
-      <w:r>
-        <w:lastRenderedPageBreak/>
-        <w:t xml:space="preserve">TCP </w:t>
-      </w:r>
-      <w:r>
-        <w:t>三次握手时的第一次的</w:t>
-      </w:r>
-      <w:r>
-        <w:t>seq</w:t>
-      </w:r>
-      <w:r>
-        <w:t>序号是怎样产生的</w:t>
+      </w:pPr>
+      <w:r>
+        <w:rPr>
+          <w:rFonts w:hint="eastAsia"/>
+        </w:rPr>
+        <w:t>四次挥手可以改成三次握手吗</w:t>
+      </w:r>
+    </w:p>
+    <w:p>
+      <w:pPr>
+        <w:pStyle w:val="af4"/>
+      </w:pPr>
+      <w:r>
+        <w:rPr>
+          <w:rFonts w:hint="eastAsia"/>
+        </w:rPr>
+        <w:t>TCP</w:t>
+      </w:r>
+      <w:r>
+        <w:rPr>
+          <w:rFonts w:hint="eastAsia"/>
+        </w:rPr>
+        <w:t>为什么是四次挥手，而不是三次？：</w:t>
+      </w:r>
+      <w:hyperlink r:id="rId22" w:history="1">
+        <w:r>
+          <w:rPr>
+            <w:rStyle w:val="a9"/>
+          </w:rPr>
+          <w:t>https://www.zhihu.com/question/63264012</w:t>
+        </w:r>
+      </w:hyperlink>
+    </w:p>
+    <w:p>
+      <w:r>
+        <w:rPr>
+          <w:rFonts w:hint="eastAsia"/>
+        </w:rPr>
+        <w:t>可以，将第二次和第三次的</w:t>
+      </w:r>
+      <w:r>
+        <w:rPr>
+          <w:rFonts w:hint="eastAsia"/>
+        </w:rPr>
+        <w:t>A</w:t>
+      </w:r>
+      <w:r>
+        <w:t>CK</w:t>
+      </w:r>
+      <w:r>
+        <w:rPr>
+          <w:rFonts w:hint="eastAsia"/>
+        </w:rPr>
+        <w:t>和</w:t>
+      </w:r>
+      <w:r>
+        <w:rPr>
+          <w:rFonts w:hint="eastAsia"/>
+        </w:rPr>
+        <w:t>F</w:t>
+      </w:r>
+      <w:r>
+        <w:t>IN</w:t>
+      </w:r>
+      <w:r>
+        <w:rPr>
+          <w:rFonts w:hint="eastAsia"/>
+        </w:rPr>
+        <w:t>合起来发送。</w:t>
+      </w:r>
+    </w:p>
+    <w:p>
+      <w:r>
+        <w:rPr>
+          <w:rFonts w:hint="eastAsia"/>
+        </w:rPr>
+        <w:t>通常将这两次分开的原因是，服务端可能还有数据要发送，因此先发送</w:t>
+      </w:r>
+      <w:r>
+        <w:rPr>
+          <w:rFonts w:hint="eastAsia"/>
+        </w:rPr>
+        <w:t>A</w:t>
+      </w:r>
+      <w:r>
+        <w:t>CK</w:t>
+      </w:r>
+      <w:r>
+        <w:rPr>
+          <w:rFonts w:hint="eastAsia"/>
+        </w:rPr>
+        <w:t>报文确认断开连接的请求，这样客户端就不好因为没有收到应答而继续重复发送断开连接的请求。</w:t>
+      </w:r>
+    </w:p>
+    <w:p>
+      <w:r>
+        <w:rPr>
+          <w:rFonts w:hint="eastAsia"/>
+        </w:rPr>
+        <w:t>服务端发送完数据后，再发送</w:t>
+      </w:r>
+      <w:r>
+        <w:rPr>
+          <w:rFonts w:hint="eastAsia"/>
+        </w:rPr>
+        <w:t>F</w:t>
+      </w:r>
+      <w:r>
+        <w:t>IN</w:t>
+      </w:r>
+      <w:r>
+        <w:rPr>
+          <w:rFonts w:hint="eastAsia"/>
+        </w:rPr>
+        <w:t>报文，保证数据通信的完整可靠。</w:t>
+      </w:r>
+      <w:r>
+        <w:rPr>
+          <w:rFonts w:hint="eastAsia"/>
+        </w:rPr>
+        <w:t>服务</w:t>
+      </w:r>
+      <w:proofErr w:type="gramStart"/>
+      <w:r>
+        <w:rPr>
+          <w:rFonts w:hint="eastAsia"/>
+        </w:rPr>
+        <w:t>端</w:t>
+      </w:r>
+      <w:r>
+        <w:rPr>
+          <w:rFonts w:hint="eastAsia"/>
+        </w:rPr>
+        <w:t>之后</w:t>
+      </w:r>
+      <w:proofErr w:type="gramEnd"/>
+      <w:r>
+        <w:rPr>
+          <w:rFonts w:hint="eastAsia"/>
+        </w:rPr>
+        <w:t>进入</w:t>
+      </w:r>
+      <w:r>
+        <w:rPr>
+          <w:rFonts w:hint="eastAsia"/>
+        </w:rPr>
+        <w:t>L</w:t>
+      </w:r>
+      <w:r>
+        <w:t>AST-ACK</w:t>
+      </w:r>
+      <w:r>
+        <w:rPr>
+          <w:rFonts w:hint="eastAsia"/>
+        </w:rPr>
+        <w:t>状态。</w:t>
       </w:r>
     </w:p>
     <w:p>
@@ -24721,16 +24821,17 @@
         </w:numPr>
       </w:pPr>
       <w:r>
-        <w:t xml:space="preserve">TIME_WAIT </w:t>
-      </w:r>
-      <w:r>
-        <w:t>的意义（为什么要等于</w:t>
-      </w:r>
-      <w:r>
-        <w:t xml:space="preserve"> 2MSL</w:t>
-      </w:r>
-      <w:r>
-        <w:t>）</w:t>
+        <w:lastRenderedPageBreak/>
+        <w:t xml:space="preserve">TCP </w:t>
+      </w:r>
+      <w:r>
+        <w:t>三次握手时的第一次的</w:t>
+      </w:r>
+      <w:r>
+        <w:t>seq</w:t>
+      </w:r>
+      <w:r>
+        <w:t>序号是怎样产生的</w:t>
       </w:r>
     </w:p>
     <w:p>
@@ -24742,7 +24843,16 @@
         </w:numPr>
       </w:pPr>
       <w:r>
-        <w:t>超时重传机制（不太高频）</w:t>
+        <w:t xml:space="preserve">TIME_WAIT </w:t>
+      </w:r>
+      <w:r>
+        <w:t>的意义（为什么要等于</w:t>
+      </w:r>
+      <w:r>
+        <w:t xml:space="preserve"> 2MSL</w:t>
+      </w:r>
+      <w:r>
+        <w:t>）</w:t>
       </w:r>
     </w:p>
     <w:p>
@@ -24754,10 +24864,1557 @@
         </w:numPr>
       </w:pPr>
       <w:r>
-        <w:t xml:space="preserve">TCP </w:t>
-      </w:r>
-      <w:r>
-        <w:t>怎么保证可靠性？</w:t>
+        <w:t>服务器出现大量</w:t>
+      </w:r>
+      <w:r>
+        <w:rPr>
+          <w:rFonts w:hint="eastAsia"/>
+        </w:rPr>
+        <w:t xml:space="preserve"> </w:t>
+      </w:r>
+      <w:proofErr w:type="spellStart"/>
+      <w:r>
+        <w:t>close_wait</w:t>
+      </w:r>
+      <w:proofErr w:type="spellEnd"/>
+      <w:r>
+        <w:t xml:space="preserve"> </w:t>
+      </w:r>
+      <w:r>
+        <w:t>连接的原因以及解决方法</w:t>
+      </w:r>
+    </w:p>
+    <w:p>
+      <w:proofErr w:type="spellStart"/>
+      <w:r>
+        <w:rPr>
+          <w:rFonts w:hint="eastAsia"/>
+        </w:rPr>
+        <w:t>close_wait</w:t>
+      </w:r>
+      <w:proofErr w:type="spellEnd"/>
+      <w:r>
+        <w:rPr>
+          <w:rFonts w:hint="eastAsia"/>
+        </w:rPr>
+        <w:t>状态是在</w:t>
+      </w:r>
+      <w:r>
+        <w:fldChar w:fldCharType="begin"/>
+      </w:r>
+      <w:r>
+        <w:instrText xml:space="preserve"> HYPERLINK  \l "</w:instrText>
+      </w:r>
+      <w:r>
+        <w:rPr>
+          <w:rFonts w:hint="eastAsia"/>
+        </w:rPr>
+        <w:instrText>_TCP</w:instrText>
+      </w:r>
+      <w:r>
+        <w:rPr>
+          <w:rFonts w:hint="eastAsia"/>
+        </w:rPr>
+        <w:instrText>四次挥手</w:instrText>
+      </w:r>
+      <w:r>
+        <w:instrText xml:space="preserve">" </w:instrText>
+      </w:r>
+      <w:r>
+        <w:fldChar w:fldCharType="separate"/>
+      </w:r>
+      <w:r>
+        <w:rPr>
+          <w:rStyle w:val="a9"/>
+          <w:rFonts w:hint="eastAsia"/>
+        </w:rPr>
+        <w:t>TCP</w:t>
+      </w:r>
+      <w:r>
+        <w:rPr>
+          <w:rStyle w:val="a9"/>
+          <w:rFonts w:hint="eastAsia"/>
+        </w:rPr>
+        <w:t>四次挥手</w:t>
+      </w:r>
+      <w:r>
+        <w:fldChar w:fldCharType="end"/>
+      </w:r>
+      <w:r>
+        <w:rPr>
+          <w:rFonts w:hint="eastAsia"/>
+        </w:rPr>
+        <w:t>的时候</w:t>
+      </w:r>
+      <w:r>
+        <w:rPr>
+          <w:rFonts w:hint="eastAsia"/>
+          <w:color w:val="00B050"/>
+        </w:rPr>
+        <w:t>服务</w:t>
+      </w:r>
+      <w:proofErr w:type="gramStart"/>
+      <w:r>
+        <w:rPr>
+          <w:rFonts w:hint="eastAsia"/>
+          <w:color w:val="00B050"/>
+        </w:rPr>
+        <w:t>端</w:t>
+      </w:r>
+      <w:r>
+        <w:rPr>
+          <w:rFonts w:hint="eastAsia"/>
+        </w:rPr>
+        <w:t>收到</w:t>
+      </w:r>
+      <w:proofErr w:type="gramEnd"/>
+      <w:r>
+        <w:rPr>
+          <w:rFonts w:hint="eastAsia"/>
+        </w:rPr>
+        <w:t>FIN</w:t>
+      </w:r>
+      <w:r>
+        <w:rPr>
+          <w:rFonts w:hint="eastAsia"/>
+        </w:rPr>
+        <w:t>但是没有发送自己的</w:t>
+      </w:r>
+      <w:r>
+        <w:rPr>
+          <w:rFonts w:hint="eastAsia"/>
+        </w:rPr>
+        <w:t>FI</w:t>
+      </w:r>
+      <w:r>
+        <w:t>N</w:t>
+      </w:r>
+      <w:r>
+        <w:rPr>
+          <w:rFonts w:hint="eastAsia"/>
+        </w:rPr>
+        <w:t>时出现的，出现大量</w:t>
+      </w:r>
+      <w:proofErr w:type="spellStart"/>
+      <w:r>
+        <w:rPr>
+          <w:rFonts w:hint="eastAsia"/>
+        </w:rPr>
+        <w:t>close_wait</w:t>
+      </w:r>
+      <w:proofErr w:type="spellEnd"/>
+      <w:r>
+        <w:rPr>
+          <w:rFonts w:hint="eastAsia"/>
+        </w:rPr>
+        <w:t>状态的原因有两种：</w:t>
+      </w:r>
+    </w:p>
+    <w:p/>
+    <w:p>
+      <w:pPr>
+        <w:pStyle w:val="1"/>
+      </w:pPr>
+      <w:r>
+        <w:rPr>
+          <w:rFonts w:hint="eastAsia"/>
+        </w:rPr>
+        <w:t>服务器内部业务处理占用了过多时间，都没能处理完业务；或者还有数据需要发送；或者服务器的业务逻辑有问题，没有执行</w:t>
+      </w:r>
+      <w:r>
+        <w:rPr>
+          <w:rFonts w:hint="eastAsia"/>
+        </w:rPr>
+        <w:t xml:space="preserve">close() </w:t>
+      </w:r>
+      <w:r>
+        <w:rPr>
+          <w:rFonts w:hint="eastAsia"/>
+        </w:rPr>
+        <w:t>方法</w:t>
+      </w:r>
+    </w:p>
+    <w:p>
+      <w:pPr>
+        <w:pStyle w:val="1"/>
+      </w:pPr>
+      <w:r>
+        <w:rPr>
+          <w:rFonts w:hint="eastAsia"/>
+        </w:rPr>
+        <w:t>服务器的父进程派生出子进程，子进程继承了</w:t>
+      </w:r>
+      <w:r>
+        <w:rPr>
+          <w:rFonts w:hint="eastAsia"/>
+        </w:rPr>
+        <w:t>socket</w:t>
+      </w:r>
+      <w:r>
+        <w:rPr>
+          <w:rFonts w:hint="eastAsia"/>
+        </w:rPr>
+        <w:t>，收到</w:t>
+      </w:r>
+      <w:r>
+        <w:rPr>
+          <w:rFonts w:hint="eastAsia"/>
+        </w:rPr>
+        <w:t>FIN</w:t>
+      </w:r>
+      <w:r>
+        <w:rPr>
+          <w:rFonts w:hint="eastAsia"/>
+        </w:rPr>
+        <w:t>的时候子进程处理</w:t>
+      </w:r>
+      <w:r>
+        <w:rPr>
+          <w:rFonts w:hint="eastAsia"/>
+        </w:rPr>
+        <w:t>了该信号，</w:t>
+      </w:r>
+      <w:proofErr w:type="gramStart"/>
+      <w:r>
+        <w:rPr>
+          <w:rFonts w:hint="eastAsia"/>
+        </w:rPr>
+        <w:t>但父进程</w:t>
+      </w:r>
+      <w:proofErr w:type="gramEnd"/>
+      <w:r>
+        <w:rPr>
+          <w:rFonts w:hint="eastAsia"/>
+        </w:rPr>
+        <w:t>没有处理，导致</w:t>
+      </w:r>
+      <w:r>
+        <w:rPr>
+          <w:rFonts w:hint="eastAsia"/>
+        </w:rPr>
+        <w:t>socket</w:t>
+      </w:r>
+      <w:r>
+        <w:rPr>
+          <w:rFonts w:hint="eastAsia"/>
+        </w:rPr>
+        <w:t>的引用不为</w:t>
+      </w:r>
+      <w:r>
+        <w:rPr>
+          <w:rFonts w:hint="eastAsia"/>
+        </w:rPr>
+        <w:t>0</w:t>
+      </w:r>
+      <w:r>
+        <w:rPr>
+          <w:rFonts w:hint="eastAsia"/>
+        </w:rPr>
+        <w:t>无法回收</w:t>
+      </w:r>
+    </w:p>
+    <w:p/>
+    <w:p>
+      <w:r>
+        <w:rPr>
+          <w:rFonts w:hint="eastAsia"/>
+        </w:rPr>
+        <w:t>解决方法：</w:t>
+      </w:r>
+    </w:p>
+    <w:p>
+      <w:pPr>
+        <w:pStyle w:val="1"/>
+      </w:pPr>
+      <w:r>
+        <w:rPr>
+          <w:rFonts w:hint="eastAsia"/>
+        </w:rPr>
+        <w:t>停止应用程序</w:t>
+      </w:r>
+    </w:p>
+    <w:p>
+      <w:pPr>
+        <w:pStyle w:val="1"/>
+      </w:pPr>
+      <w:r>
+        <w:rPr>
+          <w:rFonts w:hint="eastAsia"/>
+        </w:rPr>
+        <w:t>修正</w:t>
+      </w:r>
+      <w:r>
+        <w:rPr>
+          <w:rFonts w:hint="eastAsia"/>
+        </w:rPr>
+        <w:t>代码</w:t>
+      </w:r>
+      <w:r>
+        <w:rPr>
+          <w:rFonts w:hint="eastAsia"/>
+        </w:rPr>
+        <w:t>中</w:t>
+      </w:r>
+      <w:r>
+        <w:rPr>
+          <w:rFonts w:hint="eastAsia"/>
+        </w:rPr>
+        <w:t>的</w:t>
+      </w:r>
+      <w:r>
+        <w:rPr>
+          <w:rFonts w:hint="eastAsia"/>
+        </w:rPr>
+        <w:t>bug</w:t>
+      </w:r>
+    </w:p>
+    <w:p>
+      <w:pPr>
+        <w:pStyle w:val="20"/>
+      </w:pPr>
+      <w:r>
+        <w:rPr>
+          <w:rFonts w:hint="eastAsia"/>
+        </w:rPr>
+        <w:t>客户端出现大量</w:t>
+      </w:r>
+      <w:r>
+        <w:rPr>
+          <w:rFonts w:hint="eastAsia"/>
+        </w:rPr>
+        <w:t xml:space="preserve"> </w:t>
+      </w:r>
+      <w:proofErr w:type="spellStart"/>
+      <w:r>
+        <w:rPr>
+          <w:rFonts w:hint="eastAsia"/>
+        </w:rPr>
+        <w:t>t</w:t>
+      </w:r>
+      <w:r>
+        <w:t>ime_wait</w:t>
+      </w:r>
+      <w:proofErr w:type="spellEnd"/>
+      <w:r>
+        <w:t xml:space="preserve"> </w:t>
+      </w:r>
+      <w:r>
+        <w:rPr>
+          <w:rFonts w:hint="eastAsia"/>
+        </w:rPr>
+        <w:t>的原因以及解决方法</w:t>
+      </w:r>
+    </w:p>
+    <w:p>
+      <w:pPr>
+        <w:pStyle w:val="-"/>
+      </w:pPr>
+      <w:r>
+        <w:rPr>
+          <w:rFonts w:hint="eastAsia"/>
+        </w:rPr>
+        <w:t>服务产生大量</w:t>
+      </w:r>
+      <w:r>
+        <w:rPr>
+          <w:rFonts w:hint="eastAsia"/>
+        </w:rPr>
+        <w:t>TIME_WAIT</w:t>
+      </w:r>
+      <w:r>
+        <w:rPr>
+          <w:rFonts w:hint="eastAsia"/>
+        </w:rPr>
+        <w:t>如何解决：</w:t>
+      </w:r>
+      <w:hyperlink r:id="rId23" w:history="1">
+        <w:r>
+          <w:rPr>
+            <w:rStyle w:val="a9"/>
+          </w:rPr>
+          <w:t>https://www.jianshu.com/p/41f7e468f312</w:t>
+        </w:r>
+      </w:hyperlink>
+    </w:p>
+    <w:p>
+      <w:pPr>
+        <w:pStyle w:val="-"/>
+      </w:pPr>
+      <w:r>
+        <w:rPr>
+          <w:rFonts w:hint="eastAsia"/>
+        </w:rPr>
+        <w:t>大量的</w:t>
+      </w:r>
+      <w:r>
+        <w:rPr>
+          <w:rFonts w:hint="eastAsia"/>
+        </w:rPr>
+        <w:t xml:space="preserve"> TIME_WAIT </w:t>
+      </w:r>
+      <w:r>
+        <w:rPr>
+          <w:rFonts w:hint="eastAsia"/>
+        </w:rPr>
+        <w:t>状态连接怎么处理？：</w:t>
+      </w:r>
+      <w:hyperlink r:id="rId24" w:history="1">
+        <w:r>
+          <w:rPr>
+            <w:rStyle w:val="a9"/>
+          </w:rPr>
+          <w:t>https://cloud.tencent.com/developer/article/1675933</w:t>
+        </w:r>
+      </w:hyperlink>
+    </w:p>
+    <w:p>
+      <w:r>
+        <w:rPr>
+          <w:rFonts w:hint="eastAsia"/>
+        </w:rPr>
+        <w:t>客户端的</w:t>
+      </w:r>
+      <w:proofErr w:type="spellStart"/>
+      <w:r>
+        <w:rPr>
+          <w:rFonts w:hint="eastAsia"/>
+        </w:rPr>
+        <w:t>t</w:t>
+      </w:r>
+      <w:r>
+        <w:t>ime_wait</w:t>
+      </w:r>
+      <w:proofErr w:type="spellEnd"/>
+      <w:r>
+        <w:rPr>
+          <w:rFonts w:hint="eastAsia"/>
+        </w:rPr>
+        <w:t>的状态</w:t>
+      </w:r>
+      <w:r>
+        <w:rPr>
+          <w:rFonts w:hint="eastAsia"/>
+        </w:rPr>
+        <w:t>出现</w:t>
+      </w:r>
+      <w:r>
+        <w:rPr>
+          <w:rFonts w:hint="eastAsia"/>
+        </w:rPr>
+        <w:t>在</w:t>
+      </w:r>
+      <w:hyperlink w:anchor="_TCP四次挥手" w:history="1">
+        <w:r>
+          <w:rPr>
+            <w:rStyle w:val="a9"/>
+            <w:rFonts w:hint="eastAsia"/>
+          </w:rPr>
+          <w:t>T</w:t>
+        </w:r>
+        <w:r>
+          <w:rPr>
+            <w:rStyle w:val="a9"/>
+          </w:rPr>
+          <w:t>CP</w:t>
+        </w:r>
+        <w:r>
+          <w:rPr>
+            <w:rStyle w:val="a9"/>
+          </w:rPr>
+          <w:t>四次握手</w:t>
+        </w:r>
+      </w:hyperlink>
+      <w:r>
+        <w:rPr>
+          <w:rFonts w:hint="eastAsia"/>
+        </w:rPr>
+        <w:t>中</w:t>
+      </w:r>
+      <w:r>
+        <w:rPr>
+          <w:rFonts w:hint="eastAsia"/>
+        </w:rPr>
+        <w:t>客户端收到服务端的</w:t>
+      </w:r>
+      <w:r>
+        <w:rPr>
+          <w:rFonts w:hint="eastAsia"/>
+        </w:rPr>
+        <w:t>F</w:t>
+      </w:r>
+      <w:r>
+        <w:t>IN</w:t>
+      </w:r>
+      <w:r>
+        <w:rPr>
+          <w:rFonts w:hint="eastAsia"/>
+        </w:rPr>
+        <w:t>信号后，需要等待</w:t>
+      </w:r>
+      <w:r>
+        <w:rPr>
+          <w:rFonts w:hint="eastAsia"/>
+        </w:rPr>
+        <w:t>2</w:t>
+      </w:r>
+      <w:r>
+        <w:t xml:space="preserve"> MSL</w:t>
+      </w:r>
+      <w:r>
+        <w:rPr>
+          <w:rFonts w:hint="eastAsia"/>
+        </w:rPr>
+        <w:t>时间才变为</w:t>
+      </w:r>
+      <w:r>
+        <w:rPr>
+          <w:rFonts w:hint="eastAsia"/>
+        </w:rPr>
+        <w:t>C</w:t>
+      </w:r>
+      <w:r>
+        <w:t>LOSED</w:t>
+      </w:r>
+      <w:r>
+        <w:rPr>
+          <w:rFonts w:hint="eastAsia"/>
+        </w:rPr>
+        <w:t>，在这</w:t>
+      </w:r>
+      <w:r>
+        <w:t>2 MSL</w:t>
+      </w:r>
+      <w:r>
+        <w:rPr>
+          <w:rFonts w:hint="eastAsia"/>
+        </w:rPr>
+        <w:t>时间内都为</w:t>
+      </w:r>
+      <w:r>
+        <w:rPr>
+          <w:rFonts w:hint="eastAsia"/>
+        </w:rPr>
+        <w:t>T</w:t>
+      </w:r>
+      <w:r>
+        <w:t>IME-WAIT</w:t>
+      </w:r>
+      <w:r>
+        <w:rPr>
+          <w:rFonts w:hint="eastAsia"/>
+        </w:rPr>
+        <w:t>状态。</w:t>
+      </w:r>
+    </w:p>
+    <w:p/>
+    <w:p>
+      <w:pPr>
+        <w:rPr>
+          <w:b/>
+          <w:bCs/>
+        </w:rPr>
+      </w:pPr>
+      <w:r>
+        <w:rPr>
+          <w:rFonts w:hint="eastAsia"/>
+          <w:b/>
+          <w:bCs/>
+        </w:rPr>
+        <w:t>通常原因：</w:t>
+      </w:r>
+    </w:p>
+    <w:p>
+      <w:pPr>
+        <w:pStyle w:val="1"/>
+      </w:pPr>
+      <w:r>
+        <w:rPr>
+          <w:rFonts w:hint="eastAsia"/>
+        </w:rPr>
+        <w:t>大量短连接的存在</w:t>
+      </w:r>
+      <w:r>
+        <w:rPr>
+          <w:rFonts w:hint="eastAsia"/>
+        </w:rPr>
+        <w:t>：</w:t>
+      </w:r>
+      <w:r>
+        <w:rPr>
+          <w:rFonts w:hint="eastAsia"/>
+        </w:rPr>
+        <w:t>后台服务器经常会</w:t>
+      </w:r>
+      <w:r>
+        <w:rPr>
+          <w:rFonts w:hint="eastAsia"/>
+        </w:rPr>
+        <w:t>调用</w:t>
+      </w:r>
+      <w:r>
+        <w:rPr>
+          <w:rFonts w:hint="eastAsia"/>
+        </w:rPr>
+        <w:t>客户端的</w:t>
+      </w:r>
+      <w:proofErr w:type="spellStart"/>
+      <w:r>
+        <w:rPr>
+          <w:rFonts w:hint="eastAsia"/>
+        </w:rPr>
+        <w:t>r</w:t>
+      </w:r>
+      <w:r>
+        <w:t>edis</w:t>
+      </w:r>
+      <w:proofErr w:type="spellEnd"/>
+      <w:r>
+        <w:rPr>
+          <w:rFonts w:hint="eastAsia"/>
+        </w:rPr>
+        <w:t>、</w:t>
+      </w:r>
+      <w:proofErr w:type="spellStart"/>
+      <w:r>
+        <w:rPr>
+          <w:rFonts w:hint="eastAsia"/>
+        </w:rPr>
+        <w:t>m</w:t>
+      </w:r>
+      <w:r>
+        <w:t>ysql</w:t>
+      </w:r>
+      <w:proofErr w:type="spellEnd"/>
+      <w:r>
+        <w:rPr>
+          <w:rFonts w:hint="eastAsia"/>
+        </w:rPr>
+        <w:t>和其他</w:t>
+      </w:r>
+      <w:r>
+        <w:rPr>
+          <w:rFonts w:hint="eastAsia"/>
+        </w:rPr>
+        <w:t>HTTP</w:t>
+      </w:r>
+      <w:r>
+        <w:rPr>
+          <w:rFonts w:hint="eastAsia"/>
+        </w:rPr>
+        <w:t>和</w:t>
+      </w:r>
+      <w:r>
+        <w:rPr>
+          <w:rFonts w:hint="eastAsia"/>
+        </w:rPr>
+        <w:t>R</w:t>
+      </w:r>
+      <w:r>
+        <w:t>PC</w:t>
+      </w:r>
+      <w:r>
+        <w:rPr>
+          <w:rFonts w:hint="eastAsia"/>
+        </w:rPr>
+        <w:t>服务。</w:t>
+      </w:r>
+    </w:p>
+    <w:p>
+      <w:pPr>
+        <w:pStyle w:val="1"/>
+        <w:numPr>
+          <w:ilvl w:val="0"/>
+          <w:numId w:val="0"/>
+        </w:numPr>
+        <w:ind w:left="284" w:hanging="284"/>
+      </w:pPr>
+    </w:p>
+    <w:p>
+      <w:pPr>
+        <w:pStyle w:val="1"/>
+        <w:numPr>
+          <w:ilvl w:val="0"/>
+          <w:numId w:val="0"/>
+        </w:numPr>
+        <w:ind w:left="284" w:hanging="284"/>
+        <w:rPr>
+          <w:b/>
+          <w:bCs/>
+        </w:rPr>
+      </w:pPr>
+      <w:r>
+        <w:rPr>
+          <w:rFonts w:hint="eastAsia"/>
+          <w:b/>
+          <w:bCs/>
+        </w:rPr>
+        <w:t>解决方法：</w:t>
+      </w:r>
+    </w:p>
+    <w:p>
+      <w:pPr>
+        <w:pStyle w:val="1"/>
+      </w:pPr>
+      <w:r>
+        <w:rPr>
+          <w:rFonts w:hint="eastAsia"/>
+        </w:rPr>
+        <w:t>客户端</w:t>
+      </w:r>
+      <w:r>
+        <w:rPr>
+          <w:rFonts w:hint="eastAsia"/>
+        </w:rPr>
+        <w:t>+</w:t>
+      </w:r>
+      <w:r>
+        <w:rPr>
+          <w:rFonts w:hint="eastAsia"/>
+        </w:rPr>
+        <w:t>服务端：</w:t>
+      </w:r>
+    </w:p>
+    <w:p>
+      <w:pPr>
+        <w:pStyle w:val="2"/>
+      </w:pPr>
+      <w:r>
+        <w:rPr>
+          <w:rFonts w:hint="eastAsia"/>
+        </w:rPr>
+        <w:t>H</w:t>
+      </w:r>
+      <w:r>
+        <w:t>TTP</w:t>
+      </w:r>
+      <w:r>
+        <w:rPr>
+          <w:rFonts w:hint="eastAsia"/>
+        </w:rPr>
+        <w:t>请求头部的</w:t>
+      </w:r>
+      <w:r>
+        <w:rPr>
+          <w:rFonts w:hint="eastAsia"/>
+        </w:rPr>
+        <w:t>c</w:t>
+      </w:r>
+      <w:r>
+        <w:t>onnection</w:t>
+      </w:r>
+      <w:r>
+        <w:rPr>
+          <w:rFonts w:hint="eastAsia"/>
+        </w:rPr>
+        <w:t>设置为</w:t>
+      </w:r>
+      <w:r>
+        <w:rPr>
+          <w:rFonts w:hint="eastAsia"/>
+        </w:rPr>
+        <w:t>ke</w:t>
+      </w:r>
+      <w:r>
+        <w:t>ep-alive</w:t>
+      </w:r>
+      <w:r>
+        <w:rPr>
+          <w:rFonts w:hint="eastAsia"/>
+        </w:rPr>
+        <w:t>（而不是</w:t>
+      </w:r>
+      <w:r>
+        <w:rPr>
+          <w:rFonts w:hint="eastAsia"/>
+        </w:rPr>
+        <w:t>close</w:t>
+      </w:r>
+      <w:r>
+        <w:rPr>
+          <w:rFonts w:hint="eastAsia"/>
+        </w:rPr>
+        <w:t>），使连接保活一段时间</w:t>
+      </w:r>
+    </w:p>
+    <w:p>
+      <w:pPr>
+        <w:pStyle w:val="1"/>
+      </w:pPr>
+      <w:r>
+        <w:rPr>
+          <w:rFonts w:hint="eastAsia"/>
+        </w:rPr>
+        <w:t>客户端：</w:t>
+      </w:r>
+    </w:p>
+    <w:p>
+      <w:pPr>
+        <w:pStyle w:val="2"/>
+      </w:pPr>
+      <w:r>
+        <w:rPr>
+          <w:rFonts w:hint="eastAsia"/>
+        </w:rPr>
+        <w:t>缩减</w:t>
+      </w:r>
+      <w:proofErr w:type="spellStart"/>
+      <w:r>
+        <w:rPr>
+          <w:rFonts w:hint="eastAsia"/>
+        </w:rPr>
+        <w:t>time_wait</w:t>
+      </w:r>
+      <w:proofErr w:type="spellEnd"/>
+      <w:r>
+        <w:rPr>
+          <w:rFonts w:hint="eastAsia"/>
+        </w:rPr>
+        <w:t>的时间（比如</w:t>
+      </w:r>
+      <w:r>
+        <w:rPr>
+          <w:rFonts w:hint="eastAsia"/>
+        </w:rPr>
+        <w:t>降低</w:t>
+      </w:r>
+      <w:r>
+        <w:rPr>
+          <w:rFonts w:hint="eastAsia"/>
+        </w:rPr>
+        <w:t>MSL</w:t>
+      </w:r>
+      <w:r>
+        <w:rPr>
+          <w:rFonts w:hint="eastAsia"/>
+        </w:rPr>
+        <w:t>时间或者使用</w:t>
+      </w:r>
+      <w:r>
+        <w:rPr>
+          <w:rFonts w:hint="eastAsia"/>
+        </w:rPr>
+        <w:t>1</w:t>
+      </w:r>
+      <w:r>
+        <w:t xml:space="preserve"> MSL</w:t>
+      </w:r>
+      <w:r>
+        <w:rPr>
+          <w:rFonts w:hint="eastAsia"/>
+        </w:rPr>
+        <w:t>）</w:t>
+      </w:r>
+    </w:p>
+    <w:p>
+      <w:pPr>
+        <w:pStyle w:val="1"/>
+      </w:pPr>
+      <w:r>
+        <w:rPr>
+          <w:rFonts w:hint="eastAsia"/>
+        </w:rPr>
+        <w:t>服务端：</w:t>
+      </w:r>
+    </w:p>
+    <w:p>
+      <w:pPr>
+        <w:pStyle w:val="2"/>
+      </w:pPr>
+      <w:r>
+        <w:rPr>
+          <w:rFonts w:hint="eastAsia"/>
+        </w:rPr>
+        <w:t>允许</w:t>
+      </w:r>
+      <w:proofErr w:type="spellStart"/>
+      <w:r>
+        <w:rPr>
+          <w:rFonts w:hint="eastAsia"/>
+        </w:rPr>
+        <w:t>time</w:t>
+      </w:r>
+      <w:r>
+        <w:t>_wait</w:t>
+      </w:r>
+      <w:proofErr w:type="spellEnd"/>
+      <w:r>
+        <w:rPr>
+          <w:rFonts w:hint="eastAsia"/>
+        </w:rPr>
+        <w:t>状态的</w:t>
+      </w:r>
+      <w:r>
+        <w:rPr>
+          <w:rFonts w:hint="eastAsia"/>
+        </w:rPr>
+        <w:t>socket</w:t>
+      </w:r>
+      <w:r>
+        <w:rPr>
+          <w:rFonts w:hint="eastAsia"/>
+        </w:rPr>
+        <w:t>重用；</w:t>
+      </w:r>
+      <w:r>
+        <w:t xml:space="preserve"> </w:t>
+      </w:r>
+    </w:p>
+    <w:p>
+      <w:pPr>
+        <w:pStyle w:val="2"/>
+      </w:pPr>
+      <w:r>
+        <w:rPr>
+          <w:rFonts w:hint="eastAsia"/>
+        </w:rPr>
+        <w:lastRenderedPageBreak/>
+        <w:t>通常</w:t>
+      </w:r>
+      <w:proofErr w:type="spellStart"/>
+      <w:r>
+        <w:rPr>
+          <w:rFonts w:hint="eastAsia"/>
+        </w:rPr>
+        <w:t>redis</w:t>
+      </w:r>
+      <w:proofErr w:type="spellEnd"/>
+      <w:r>
+        <w:rPr>
+          <w:rFonts w:hint="eastAsia"/>
+        </w:rPr>
+        <w:t>等客户端会有连接池</w:t>
+      </w:r>
+      <w:r>
+        <w:rPr>
+          <w:rFonts w:hint="eastAsia"/>
+        </w:rPr>
+        <w:t>，</w:t>
+      </w:r>
+      <w:r>
+        <w:rPr>
+          <w:rFonts w:hint="eastAsia"/>
+        </w:rPr>
+        <w:t>合理</w:t>
+      </w:r>
+      <w:r>
+        <w:rPr>
+          <w:rFonts w:hint="eastAsia"/>
+        </w:rPr>
+        <w:t>设置相关的连接调用参数（连接数、连接重用时间、连接空闲数）</w:t>
+      </w:r>
+    </w:p>
+    <w:p>
+      <w:pPr>
+        <w:pStyle w:val="20"/>
+      </w:pPr>
+      <w:r>
+        <w:rPr>
+          <w:rFonts w:hint="eastAsia"/>
+        </w:rPr>
+        <w:t>长连接和短连接</w:t>
+      </w:r>
+      <w:r>
+        <w:rPr>
+          <w:rFonts w:hint="eastAsia"/>
+        </w:rPr>
+        <w:t>的区别</w:t>
+      </w:r>
+    </w:p>
+    <w:p>
+      <w:pPr>
+        <w:pStyle w:val="-"/>
+      </w:pPr>
+      <w:r>
+        <w:rPr>
+          <w:rFonts w:hint="eastAsia"/>
+        </w:rPr>
+        <w:t>TCP</w:t>
+      </w:r>
+      <w:r>
+        <w:rPr>
+          <w:rFonts w:hint="eastAsia"/>
+        </w:rPr>
+        <w:t>的长连接和短连接：</w:t>
+      </w:r>
+      <w:hyperlink r:id="rId25" w:history="1">
+        <w:r>
+          <w:rPr>
+            <w:rStyle w:val="a9"/>
+          </w:rPr>
+          <w:t>https://developer.aliyun.com/article/37987</w:t>
+        </w:r>
+      </w:hyperlink>
+    </w:p>
+    <w:p>
+      <w:pPr>
+        <w:pStyle w:val="-"/>
+      </w:pPr>
+      <w:r>
+        <w:rPr>
+          <w:rFonts w:hint="eastAsia"/>
+        </w:rPr>
+        <w:t>HTTP</w:t>
+      </w:r>
+      <w:r>
+        <w:rPr>
+          <w:rFonts w:hint="eastAsia"/>
+        </w:rPr>
+        <w:t>长连接和短连接：</w:t>
+      </w:r>
+      <w:hyperlink r:id="rId26" w:history="1">
+        <w:r>
+          <w:rPr>
+            <w:rStyle w:val="a9"/>
+          </w:rPr>
+          <w:t>https://www.cnblogs.com/0201zcr/p/4694945.html</w:t>
+        </w:r>
+      </w:hyperlink>
+      <w:r>
+        <w:t xml:space="preserve"> </w:t>
+      </w:r>
+    </w:p>
+    <w:p>
+      <w:pPr>
+        <w:pStyle w:val="-"/>
+      </w:pPr>
+      <w:r>
+        <w:rPr>
+          <w:rFonts w:hint="eastAsia"/>
+        </w:rPr>
+        <w:t>http</w:t>
+      </w:r>
+      <w:r>
+        <w:rPr>
+          <w:rFonts w:hint="eastAsia"/>
+        </w:rPr>
+        <w:t>的长连接和短连接（史上最通俗！）：</w:t>
+      </w:r>
+      <w:hyperlink r:id="rId27" w:history="1">
+        <w:r>
+          <w:rPr>
+            <w:rStyle w:val="a9"/>
+          </w:rPr>
+          <w:t>https://www.jianshu.com/p/3fc3646fad80</w:t>
+        </w:r>
+      </w:hyperlink>
+    </w:p>
+    <w:p>
+      <w:pPr>
+        <w:pStyle w:val="-"/>
+      </w:pPr>
+      <w:r>
+        <w:rPr>
+          <w:rFonts w:hint="eastAsia"/>
+        </w:rPr>
+        <w:t>网络连接中的长连接和短链接是什么意思</w:t>
+      </w:r>
+      <w:r>
+        <w:rPr>
+          <w:rFonts w:hint="eastAsia"/>
+        </w:rPr>
+        <w:t xml:space="preserve">? </w:t>
+      </w:r>
+      <w:r>
+        <w:rPr>
+          <w:rFonts w:hint="eastAsia"/>
+        </w:rPr>
+        <w:t>：</w:t>
+      </w:r>
+      <w:hyperlink r:id="rId28" w:history="1">
+        <w:r>
+          <w:rPr>
+            <w:rStyle w:val="a9"/>
+          </w:rPr>
+          <w:t>https://www.zhihu.com/question/22677800</w:t>
+        </w:r>
+      </w:hyperlink>
+    </w:p>
+    <w:p>
+      <w:pPr>
+        <w:rPr>
+          <w:b/>
+          <w:bCs/>
+        </w:rPr>
+      </w:pPr>
+      <w:r>
+        <w:rPr>
+          <w:rFonts w:hint="eastAsia"/>
+          <w:b/>
+          <w:bCs/>
+        </w:rPr>
+        <w:t>定义：</w:t>
+      </w:r>
+    </w:p>
+    <w:p>
+      <w:pPr>
+        <w:pStyle w:val="1"/>
+      </w:pPr>
+      <w:r>
+        <w:rPr>
+          <w:rFonts w:hint="eastAsia"/>
+        </w:rPr>
+        <w:t>短连接：一次读写完成后，任何一方都可以发起</w:t>
+      </w:r>
+      <w:r>
+        <w:t>close</w:t>
+      </w:r>
+      <w:r>
+        <w:rPr>
+          <w:rFonts w:hint="eastAsia"/>
+        </w:rPr>
+        <w:t>操作，通常由客户端发起</w:t>
+      </w:r>
+    </w:p>
+    <w:p>
+      <w:pPr>
+        <w:pStyle w:val="1"/>
+      </w:pPr>
+      <w:r>
+        <w:rPr>
+          <w:rFonts w:hint="eastAsia"/>
+        </w:rPr>
+        <w:t>长连接：一次读写完成后，连接保持，不关闭（服务端保活机制）</w:t>
+      </w:r>
+    </w:p>
+    <w:p>
+      <w:pPr>
+        <w:rPr>
+          <w:b/>
+          <w:bCs/>
+        </w:rPr>
+      </w:pPr>
+      <w:r>
+        <w:rPr>
+          <w:rFonts w:hint="eastAsia"/>
+          <w:b/>
+          <w:bCs/>
+        </w:rPr>
+        <w:t>优缺点：</w:t>
+      </w:r>
+    </w:p>
+    <w:p>
+      <w:pPr>
+        <w:pStyle w:val="1"/>
+      </w:pPr>
+      <w:r>
+        <w:rPr>
+          <w:rFonts w:hint="eastAsia"/>
+        </w:rPr>
+        <w:t>长连接：可以省去较多的</w:t>
+      </w:r>
+      <w:r>
+        <w:rPr>
+          <w:rFonts w:hint="eastAsia"/>
+        </w:rPr>
+        <w:t>TCP</w:t>
+      </w:r>
+      <w:r>
+        <w:rPr>
+          <w:rFonts w:hint="eastAsia"/>
+        </w:rPr>
+        <w:t>建立和关闭的操作，减少浪费，节约时间。</w:t>
+      </w:r>
+    </w:p>
+    <w:p>
+      <w:pPr>
+        <w:pStyle w:val="2"/>
+      </w:pPr>
+      <w:r>
+        <w:rPr>
+          <w:rFonts w:hint="eastAsia"/>
+        </w:rPr>
+        <w:t>缺点：随着客户端连接的增加，服务器的资源开销也越来越大</w:t>
+      </w:r>
+    </w:p>
+    <w:p>
+      <w:pPr>
+        <w:pStyle w:val="-3"/>
+      </w:pPr>
+      <w:r>
+        <w:rPr>
+          <w:rFonts w:hint="eastAsia"/>
+        </w:rPr>
+        <w:t>采取相应的</w:t>
+      </w:r>
+      <w:r>
+        <w:rPr>
+          <w:rFonts w:hint="eastAsia"/>
+        </w:rPr>
+        <w:t>缓解</w:t>
+      </w:r>
+      <w:r>
+        <w:rPr>
+          <w:rFonts w:hint="eastAsia"/>
+        </w:rPr>
+        <w:t>策略</w:t>
+      </w:r>
+      <w:r>
+        <w:rPr>
+          <w:rFonts w:hint="eastAsia"/>
+        </w:rPr>
+        <w:t>：</w:t>
+      </w:r>
+      <w:r>
+        <w:rPr>
+          <w:rFonts w:hint="eastAsia"/>
+        </w:rPr>
+        <w:t>关闭长时间无读写事件的连接，限制客户端的最大长连接数</w:t>
+      </w:r>
+    </w:p>
+    <w:p>
+      <w:pPr>
+        <w:pStyle w:val="1"/>
+      </w:pPr>
+      <w:r>
+        <w:rPr>
+          <w:rFonts w:hint="eastAsia"/>
+        </w:rPr>
+        <w:t>短连接：管理较为简单，存在的连接都是有用的连接，不需要额外的控制手段。</w:t>
+      </w:r>
+    </w:p>
+    <w:p>
+      <w:pPr>
+        <w:pStyle w:val="2"/>
+      </w:pPr>
+      <w:r>
+        <w:rPr>
+          <w:rFonts w:hint="eastAsia"/>
+        </w:rPr>
+        <w:t>缺点：</w:t>
+      </w:r>
+      <w:r>
+        <w:rPr>
+          <w:rFonts w:hint="eastAsia"/>
+        </w:rPr>
+        <w:t>如果客户请求频繁，将在</w:t>
+      </w:r>
+      <w:r>
+        <w:rPr>
+          <w:rFonts w:hint="eastAsia"/>
+        </w:rPr>
+        <w:t>TCP</w:t>
+      </w:r>
+      <w:r>
+        <w:rPr>
+          <w:rFonts w:hint="eastAsia"/>
+        </w:rPr>
+        <w:t>的建立和关闭操作上浪费时间和带宽。</w:t>
+      </w:r>
+    </w:p>
+    <w:p>
+      <w:pPr>
+        <w:rPr>
+          <w:b/>
+          <w:bCs/>
+        </w:rPr>
+      </w:pPr>
+      <w:r>
+        <w:rPr>
+          <w:rFonts w:hint="eastAsia"/>
+          <w:b/>
+          <w:bCs/>
+        </w:rPr>
+        <w:t>使用场景：</w:t>
+      </w:r>
+    </w:p>
+    <w:p>
+      <w:pPr>
+        <w:pStyle w:val="1"/>
+      </w:pPr>
+      <w:r>
+        <w:rPr>
+          <w:rFonts w:hint="eastAsia"/>
+        </w:rPr>
+        <w:t>长连接：</w:t>
+      </w:r>
+      <w:r>
+        <w:rPr>
+          <w:rFonts w:hint="eastAsia"/>
+        </w:rPr>
+        <w:t>多用于操作频繁，点对点通讯，且连接数不能太多</w:t>
+      </w:r>
+      <w:r>
+        <w:rPr>
+          <w:rFonts w:hint="eastAsia"/>
+        </w:rPr>
+        <w:t>的情况</w:t>
+      </w:r>
+    </w:p>
+    <w:p>
+      <w:pPr>
+        <w:pStyle w:val="2"/>
+      </w:pPr>
+      <w:r>
+        <w:rPr>
+          <w:rFonts w:hint="eastAsia"/>
+        </w:rPr>
+        <w:t>数据库的连接用长连接，如果用短连接</w:t>
+      </w:r>
+      <w:r>
+        <w:rPr>
+          <w:rFonts w:hint="eastAsia"/>
+        </w:rPr>
+        <w:t>，</w:t>
+      </w:r>
+      <w:r>
+        <w:rPr>
+          <w:rFonts w:hint="eastAsia"/>
+        </w:rPr>
+        <w:t>频繁的通信会造成</w:t>
+      </w:r>
+      <w:r>
+        <w:rPr>
+          <w:rFonts w:hint="eastAsia"/>
+        </w:rPr>
+        <w:t>socket</w:t>
+      </w:r>
+      <w:r>
+        <w:rPr>
+          <w:rFonts w:hint="eastAsia"/>
+        </w:rPr>
+        <w:t>错误，并且频繁创建</w:t>
+      </w:r>
+      <w:r>
+        <w:rPr>
+          <w:rFonts w:hint="eastAsia"/>
+        </w:rPr>
+        <w:t>socket</w:t>
+      </w:r>
+      <w:r>
+        <w:rPr>
+          <w:rFonts w:hint="eastAsia"/>
+        </w:rPr>
+        <w:t>也会浪费资源。</w:t>
+      </w:r>
+    </w:p>
+    <w:p>
+      <w:pPr>
+        <w:pStyle w:val="1"/>
+      </w:pPr>
+      <w:r>
+        <w:rPr>
+          <w:rFonts w:hint="eastAsia"/>
+        </w:rPr>
+        <w:t>短连接：</w:t>
+      </w:r>
+      <w:r>
+        <w:rPr>
+          <w:rFonts w:hint="eastAsia"/>
+        </w:rPr>
+        <w:t>多用于操作较少，</w:t>
+      </w:r>
+      <w:r>
+        <w:rPr>
+          <w:rFonts w:hint="eastAsia"/>
+        </w:rPr>
+        <w:t>连接</w:t>
+      </w:r>
+      <w:proofErr w:type="gramStart"/>
+      <w:r>
+        <w:rPr>
+          <w:rFonts w:hint="eastAsia"/>
+        </w:rPr>
+        <w:t>数</w:t>
+      </w:r>
+      <w:r>
+        <w:rPr>
+          <w:rFonts w:hint="eastAsia"/>
+        </w:rPr>
+        <w:t>很多</w:t>
+      </w:r>
+      <w:proofErr w:type="gramEnd"/>
+      <w:r>
+        <w:rPr>
+          <w:rFonts w:hint="eastAsia"/>
+        </w:rPr>
+        <w:t>的情况</w:t>
+      </w:r>
+    </w:p>
+    <w:p>
+      <w:pPr>
+        <w:pStyle w:val="2"/>
+      </w:pPr>
+      <w:r>
+        <w:rPr>
+          <w:rFonts w:hint="eastAsia"/>
+        </w:rPr>
+        <w:t>Web</w:t>
+      </w:r>
+      <w:r>
+        <w:rPr>
+          <w:rFonts w:hint="eastAsia"/>
+        </w:rPr>
+        <w:t>网站</w:t>
+      </w:r>
+      <w:r>
+        <w:rPr>
+          <w:rFonts w:hint="eastAsia"/>
+        </w:rPr>
+        <w:t>的</w:t>
+      </w:r>
+      <w:r>
+        <w:rPr>
+          <w:rFonts w:hint="eastAsia"/>
+        </w:rPr>
+        <w:t>H</w:t>
+      </w:r>
+      <w:r>
+        <w:t>TTP</w:t>
+      </w:r>
+      <w:r>
+        <w:rPr>
+          <w:rFonts w:hint="eastAsia"/>
+        </w:rPr>
+        <w:t>服务</w:t>
+      </w:r>
+      <w:r>
+        <w:rPr>
+          <w:rFonts w:hint="eastAsia"/>
+        </w:rPr>
+        <w:t>用短连接，如果用长连接</w:t>
+      </w:r>
+      <w:r>
+        <w:rPr>
+          <w:rFonts w:hint="eastAsia"/>
+        </w:rPr>
+        <w:t>，成千上万的连接会占用大量资源</w:t>
+      </w:r>
+    </w:p>
+    <w:p/>
+    <w:p>
+      <w:pPr>
+        <w:rPr>
+          <w:b/>
+          <w:bCs/>
+        </w:rPr>
+      </w:pPr>
+      <w:r>
+        <w:rPr>
+          <w:rFonts w:hint="eastAsia"/>
+          <w:b/>
+          <w:bCs/>
+        </w:rPr>
+        <w:t>长短轮询和长短连接的区别：</w:t>
+      </w:r>
+    </w:p>
+    <w:p>
+      <w:pPr>
+        <w:pStyle w:val="1"/>
+      </w:pPr>
+      <w:r>
+        <w:rPr>
+          <w:rFonts w:hint="eastAsia"/>
+        </w:rPr>
+        <w:t>决定的方式</w:t>
+      </w:r>
+      <w:r>
+        <w:rPr>
+          <w:rFonts w:hint="eastAsia"/>
+        </w:rPr>
+        <w:t>不同：</w:t>
+      </w:r>
+    </w:p>
+    <w:p>
+      <w:pPr>
+        <w:pStyle w:val="2"/>
+      </w:pPr>
+      <w:r>
+        <w:rPr>
+          <w:rFonts w:hint="eastAsia"/>
+        </w:rPr>
+        <w:t>一个</w:t>
+      </w:r>
+      <w:r>
+        <w:rPr>
+          <w:rFonts w:hint="eastAsia"/>
+        </w:rPr>
+        <w:t>TCP</w:t>
+      </w:r>
+      <w:r>
+        <w:rPr>
+          <w:rFonts w:hint="eastAsia"/>
+        </w:rPr>
+        <w:t>连接是否为长连接，是通过设置</w:t>
+      </w:r>
+      <w:r>
+        <w:rPr>
+          <w:rFonts w:hint="eastAsia"/>
+        </w:rPr>
+        <w:t>HTTP</w:t>
+      </w:r>
+      <w:r>
+        <w:rPr>
+          <w:rFonts w:hint="eastAsia"/>
+        </w:rPr>
+        <w:t>的</w:t>
+      </w:r>
+      <w:r>
+        <w:rPr>
+          <w:rFonts w:hint="eastAsia"/>
+        </w:rPr>
+        <w:t>Connection Header</w:t>
+      </w:r>
+      <w:r>
+        <w:rPr>
+          <w:rFonts w:hint="eastAsia"/>
+        </w:rPr>
+        <w:t>来决定的，而且是需要两边都设置才有效</w:t>
+      </w:r>
+    </w:p>
+    <w:p>
+      <w:pPr>
+        <w:pStyle w:val="2"/>
+      </w:pPr>
+      <w:r>
+        <w:rPr>
+          <w:rFonts w:hint="eastAsia"/>
+        </w:rPr>
+        <w:t>一种轮询方式是否为长轮询，是根据服务端的处理方式来决定的，与客户端</w:t>
+      </w:r>
+      <w:r>
+        <w:rPr>
+          <w:rFonts w:hint="eastAsia"/>
+        </w:rPr>
+        <w:t>无关</w:t>
+      </w:r>
+    </w:p>
+    <w:p>
+      <w:pPr>
+        <w:pStyle w:val="1"/>
+      </w:pPr>
+      <w:r>
+        <w:rPr>
+          <w:rFonts w:hint="eastAsia"/>
+        </w:rPr>
+        <w:t>实现的方式</w:t>
+      </w:r>
+      <w:r>
+        <w:rPr>
+          <w:rFonts w:hint="eastAsia"/>
+        </w:rPr>
+        <w:t>不同：</w:t>
+      </w:r>
+    </w:p>
+    <w:p>
+      <w:pPr>
+        <w:pStyle w:val="2"/>
+      </w:pPr>
+      <w:r>
+        <w:rPr>
+          <w:rFonts w:hint="eastAsia"/>
+        </w:rPr>
+        <w:t>连接的长短是通过协议来规定和实现的</w:t>
+      </w:r>
+    </w:p>
+    <w:p>
+      <w:pPr>
+        <w:pStyle w:val="2"/>
+      </w:pPr>
+      <w:r>
+        <w:rPr>
+          <w:rFonts w:hint="eastAsia"/>
+        </w:rPr>
+        <w:t>轮询的长短是服务器通过编程的方式手动挂起请求来实现的</w:t>
       </w:r>
     </w:p>
     <w:p>
@@ -24769,7 +26426,8 @@
         </w:numPr>
       </w:pPr>
       <w:r>
-        <w:t>流量控制的介绍，采用滑动窗口会有什么问题（死锁可能，糊涂窗口综合征）？</w:t>
+        <w:lastRenderedPageBreak/>
+        <w:t>超时重传机制（不太高频）</w:t>
       </w:r>
     </w:p>
     <w:p>
@@ -24781,10 +26439,10 @@
         </w:numPr>
       </w:pPr>
       <w:r>
-        <w:t>TCP</w:t>
-      </w:r>
-      <w:r>
-        <w:t>滑动窗口协议</w:t>
+        <w:t xml:space="preserve">TCP </w:t>
+      </w:r>
+      <w:r>
+        <w:t>怎么保证可靠性？</w:t>
       </w:r>
     </w:p>
     <w:p>
@@ -24796,7 +26454,7 @@
         </w:numPr>
       </w:pPr>
       <w:r>
-        <w:t>拥塞控制和流量控制的区别</w:t>
+        <w:t>流量控制的介绍，采用滑动窗口会有什么问题（死锁可能，糊涂窗口综合征）？</w:t>
       </w:r>
     </w:p>
     <w:p>
@@ -24806,151 +26464,12 @@
           <w:ilvl w:val="0"/>
           <w:numId w:val="6"/>
         </w:numPr>
-        <w:rPr>
-          <w:color w:val="FF0000"/>
-        </w:rPr>
-      </w:pPr>
-      <w:r>
-        <w:rPr>
-          <w:rFonts w:hint="eastAsia"/>
-          <w:color w:val="FF0000"/>
-        </w:rPr>
-        <w:t>【热门】</w:t>
-      </w:r>
-      <w:r>
-        <w:t xml:space="preserve">TCP </w:t>
-      </w:r>
-      <w:r>
-        <w:t>拥塞控制，算法名字？</w:t>
-      </w:r>
-    </w:p>
-    <w:p>
-      <w:pPr>
-        <w:pStyle w:val="-"/>
-        <w:spacing w:before="163" w:after="163"/>
-      </w:pPr>
-      <w:r>
-        <w:rPr>
-          <w:rFonts w:hint="eastAsia"/>
-        </w:rPr>
-        <w:t>《</w:t>
-      </w:r>
-      <w:r>
-        <w:rPr>
-          <w:rFonts w:hint="eastAsia"/>
-        </w:rPr>
-        <w:t>T</w:t>
-      </w:r>
-      <w:r>
-        <w:t>CP/IP</w:t>
-      </w:r>
-      <w:r>
-        <w:rPr>
-          <w:rFonts w:hint="eastAsia"/>
-        </w:rPr>
-        <w:t>详解</w:t>
-      </w:r>
-      <w:r>
-        <w:rPr>
-          <w:rFonts w:hint="eastAsia"/>
-        </w:rPr>
-        <w:t xml:space="preserve"> </w:t>
-      </w:r>
-      <w:r>
-        <w:rPr>
-          <w:rFonts w:hint="eastAsia"/>
-        </w:rPr>
-        <w:t>卷</w:t>
-      </w:r>
-      <w:r>
-        <w:rPr>
-          <w:rFonts w:hint="eastAsia"/>
-        </w:rPr>
-        <w:t>1</w:t>
-      </w:r>
-      <w:r>
-        <w:rPr>
-          <w:rFonts w:hint="eastAsia"/>
-        </w:rPr>
-        <w:t>：协议</w:t>
-      </w:r>
-      <w:r>
-        <w:rPr>
-          <w:rFonts w:hint="eastAsia"/>
-        </w:rPr>
-        <w:t>》</w:t>
-      </w:r>
-      <w:r>
-        <w:rPr>
-          <w:rFonts w:hint="eastAsia"/>
-        </w:rPr>
-        <w:t>“第</w:t>
-      </w:r>
-      <w:r>
-        <w:rPr>
-          <w:rFonts w:hint="eastAsia"/>
-        </w:rPr>
-        <w:t>1</w:t>
-      </w:r>
-      <w:r>
-        <w:t>6</w:t>
-      </w:r>
-      <w:r>
-        <w:rPr>
-          <w:rFonts w:hint="eastAsia"/>
-        </w:rPr>
-        <w:t>章</w:t>
-      </w:r>
-      <w:r>
-        <w:rPr>
-          <w:rFonts w:hint="eastAsia"/>
-        </w:rPr>
-        <w:t xml:space="preserve"> </w:t>
-      </w:r>
+      </w:pPr>
       <w:r>
         <w:t>TCP</w:t>
       </w:r>
       <w:r>
-        <w:rPr>
-          <w:rFonts w:hint="eastAsia"/>
-        </w:rPr>
-        <w:t>拥塞控制”，</w:t>
-      </w:r>
-      <w:r>
-        <w:rPr>
-          <w:rFonts w:hint="eastAsia"/>
-        </w:rPr>
-        <w:t>第</w:t>
-      </w:r>
-      <w:r>
-        <w:t>537~583</w:t>
-      </w:r>
-      <w:r>
-        <w:rPr>
-          <w:rFonts w:hint="eastAsia"/>
-        </w:rPr>
-        <w:t>页</w:t>
-      </w:r>
-    </w:p>
-    <w:p>
-      <w:pPr>
-        <w:pStyle w:val="-"/>
-        <w:spacing w:before="163" w:after="163"/>
-      </w:pPr>
-      <w:r>
-        <w:rPr>
-          <w:rFonts w:hint="eastAsia"/>
-        </w:rPr>
-        <w:t>TCP</w:t>
-      </w:r>
-      <w:r>
-        <w:rPr>
-          <w:rFonts w:hint="eastAsia"/>
-        </w:rPr>
-        <w:t>流量控制、拥塞控制：</w:t>
-      </w:r>
-      <w:r>
-        <w:t>https://zhuanlan.zhihu.com/p/37379780</w:t>
+        <w:t>滑动窗口协议</w:t>
       </w:r>
     </w:p>
     <w:p>
@@ -24962,16 +26481,7 @@
         </w:numPr>
       </w:pPr>
       <w:r>
-        <w:lastRenderedPageBreak/>
-        <w:t xml:space="preserve">TCP/IP </w:t>
-      </w:r>
-      <w:proofErr w:type="gramStart"/>
-      <w:r>
-        <w:t>的粘包与</w:t>
-      </w:r>
-      <w:proofErr w:type="gramEnd"/>
-      <w:r>
-        <w:t>避免介绍一下</w:t>
+        <w:t>拥塞控制和流量控制的区别</w:t>
       </w:r>
     </w:p>
     <w:p>
@@ -24981,15 +26491,151 @@
           <w:ilvl w:val="0"/>
           <w:numId w:val="6"/>
         </w:numPr>
-      </w:pPr>
-      <w:r>
-        <w:t>说一下</w:t>
-      </w:r>
-      <w:r>
-        <w:t xml:space="preserve"> TCP </w:t>
-      </w:r>
-      <w:r>
-        <w:t>的封包和拆包</w:t>
+        <w:rPr>
+          <w:color w:val="FF0000"/>
+        </w:rPr>
+      </w:pPr>
+      <w:r>
+        <w:rPr>
+          <w:rFonts w:hint="eastAsia"/>
+          <w:color w:val="FF0000"/>
+        </w:rPr>
+        <w:t>【热门】</w:t>
+      </w:r>
+      <w:r>
+        <w:t xml:space="preserve">TCP </w:t>
+      </w:r>
+      <w:r>
+        <w:t>拥塞控制，算法名字？</w:t>
+      </w:r>
+    </w:p>
+    <w:p>
+      <w:pPr>
+        <w:pStyle w:val="-"/>
+        <w:spacing w:before="163" w:after="163"/>
+      </w:pPr>
+      <w:r>
+        <w:rPr>
+          <w:rFonts w:hint="eastAsia"/>
+        </w:rPr>
+        <w:t>《</w:t>
+      </w:r>
+      <w:r>
+        <w:rPr>
+          <w:rFonts w:hint="eastAsia"/>
+        </w:rPr>
+        <w:t>T</w:t>
+      </w:r>
+      <w:r>
+        <w:t>CP/IP</w:t>
+      </w:r>
+      <w:r>
+        <w:rPr>
+          <w:rFonts w:hint="eastAsia"/>
+        </w:rPr>
+        <w:t>详解</w:t>
+      </w:r>
+      <w:r>
+        <w:rPr>
+          <w:rFonts w:hint="eastAsia"/>
+        </w:rPr>
+        <w:t xml:space="preserve"> </w:t>
+      </w:r>
+      <w:r>
+        <w:rPr>
+          <w:rFonts w:hint="eastAsia"/>
+        </w:rPr>
+        <w:t>卷</w:t>
+      </w:r>
+      <w:r>
+        <w:rPr>
+          <w:rFonts w:hint="eastAsia"/>
+        </w:rPr>
+        <w:t>1</w:t>
+      </w:r>
+      <w:r>
+        <w:rPr>
+          <w:rFonts w:hint="eastAsia"/>
+        </w:rPr>
+        <w:t>：协议</w:t>
+      </w:r>
+      <w:r>
+        <w:rPr>
+          <w:rFonts w:hint="eastAsia"/>
+        </w:rPr>
+        <w:t>》</w:t>
+      </w:r>
+      <w:r>
+        <w:rPr>
+          <w:rFonts w:hint="eastAsia"/>
+        </w:rPr>
+        <w:t>“第</w:t>
+      </w:r>
+      <w:r>
+        <w:rPr>
+          <w:rFonts w:hint="eastAsia"/>
+        </w:rPr>
+        <w:t>1</w:t>
+      </w:r>
+      <w:r>
+        <w:t>6</w:t>
+      </w:r>
+      <w:r>
+        <w:rPr>
+          <w:rFonts w:hint="eastAsia"/>
+        </w:rPr>
+        <w:t>章</w:t>
+      </w:r>
+      <w:r>
+        <w:rPr>
+          <w:rFonts w:hint="eastAsia"/>
+        </w:rPr>
+        <w:t xml:space="preserve"> </w:t>
+      </w:r>
+      <w:r>
+        <w:t>TCP</w:t>
+      </w:r>
+      <w:r>
+        <w:rPr>
+          <w:rFonts w:hint="eastAsia"/>
+        </w:rPr>
+        <w:t>拥塞控制”，</w:t>
+      </w:r>
+      <w:r>
+        <w:rPr>
+          <w:rFonts w:hint="eastAsia"/>
+        </w:rPr>
+        <w:t>第</w:t>
+      </w:r>
+      <w:r>
+        <w:t>537~583</w:t>
+      </w:r>
+      <w:r>
+        <w:rPr>
+          <w:rFonts w:hint="eastAsia"/>
+        </w:rPr>
+        <w:t>页</w:t>
+      </w:r>
+    </w:p>
+    <w:p>
+      <w:pPr>
+        <w:pStyle w:val="-"/>
+        <w:spacing w:before="163" w:after="163"/>
+      </w:pPr>
+      <w:r>
+        <w:rPr>
+          <w:rFonts w:hint="eastAsia"/>
+        </w:rPr>
+        <w:t>TCP</w:t>
+      </w:r>
+      <w:r>
+        <w:rPr>
+          <w:rFonts w:hint="eastAsia"/>
+        </w:rPr>
+        <w:t>流量控制、拥塞控制：</w:t>
+      </w:r>
+      <w:r>
+        <w:t>https://zhuanlan.zhihu.com/p/37379780</w:t>
       </w:r>
     </w:p>
     <w:p>
@@ -25001,22 +26647,16 @@
         </w:numPr>
       </w:pPr>
       <w:r>
-        <w:rPr>
-          <w:rFonts w:hint="eastAsia"/>
-        </w:rPr>
-        <w:t>H</w:t>
-      </w:r>
-      <w:r>
-        <w:t>TTP</w:t>
-      </w:r>
-      <w:r>
-        <w:t>协议与</w:t>
-      </w:r>
-      <w:r>
-        <w:t>TCP</w:t>
-      </w:r>
-      <w:r>
-        <w:t>的区别与联系</w:t>
+        <w:lastRenderedPageBreak/>
+        <w:t xml:space="preserve">TCP/IP </w:t>
+      </w:r>
+      <w:proofErr w:type="gramStart"/>
+      <w:r>
+        <w:t>的粘包与</w:t>
+      </w:r>
+      <w:proofErr w:type="gramEnd"/>
+      <w:r>
+        <w:t>避免介绍一下</w:t>
       </w:r>
     </w:p>
     <w:p>
@@ -25028,16 +26668,13 @@
         </w:numPr>
       </w:pPr>
       <w:r>
-        <w:t>HTTP/1.0</w:t>
-      </w:r>
-      <w:r>
-        <w:t>和</w:t>
-      </w:r>
-      <w:r>
-        <w:t xml:space="preserve">HTTP/1.1 </w:t>
-      </w:r>
-      <w:r>
-        <w:t>的区别</w:t>
+        <w:t>说一下</w:t>
+      </w:r>
+      <w:r>
+        <w:t xml:space="preserve"> TCP </w:t>
+      </w:r>
+      <w:r>
+        <w:t>的封包和拆包</w:t>
       </w:r>
     </w:p>
     <w:p>
@@ -25049,22 +26686,22 @@
         </w:numPr>
       </w:pPr>
       <w:r>
-        <w:t xml:space="preserve">http </w:t>
-      </w:r>
-      <w:r>
-        <w:t>的请求方法有哪些？</w:t>
-      </w:r>
-      <w:r>
-        <w:t xml:space="preserve">get </w:t>
-      </w:r>
-      <w:r>
-        <w:t>和</w:t>
-      </w:r>
-      <w:r>
-        <w:t xml:space="preserve"> post </w:t>
-      </w:r>
-      <w:r>
-        <w:t>的区别</w:t>
+        <w:rPr>
+          <w:rFonts w:hint="eastAsia"/>
+        </w:rPr>
+        <w:t>H</w:t>
+      </w:r>
+      <w:r>
+        <w:t>TTP</w:t>
+      </w:r>
+      <w:r>
+        <w:t>协议与</w:t>
+      </w:r>
+      <w:r>
+        <w:t>TCP</w:t>
+      </w:r>
+      <w:r>
+        <w:t>的区别与联系</w:t>
       </w:r>
     </w:p>
     <w:p>
@@ -25076,16 +26713,16 @@
         </w:numPr>
       </w:pPr>
       <w:r>
-        <w:t xml:space="preserve">http </w:t>
-      </w:r>
-      <w:r>
-        <w:t>的</w:t>
-      </w:r>
-      <w:r>
-        <w:rPr>
-          <w:rFonts w:hint="eastAsia"/>
-        </w:rPr>
-        <w:t>常见状态码和含义</w:t>
+        <w:t>HTTP/1.0</w:t>
+      </w:r>
+      <w:r>
+        <w:t>和</w:t>
+      </w:r>
+      <w:r>
+        <w:t xml:space="preserve">HTTP/1.1 </w:t>
+      </w:r>
+      <w:r>
+        <w:t>的区别</w:t>
       </w:r>
     </w:p>
     <w:p>
@@ -25100,25 +26737,19 @@
         <w:t xml:space="preserve">http </w:t>
       </w:r>
       <w:r>
+        <w:t>的请求方法有哪些？</w:t>
+      </w:r>
+      <w:r>
+        <w:t xml:space="preserve">get </w:t>
+      </w:r>
+      <w:r>
         <w:t>和</w:t>
       </w:r>
       <w:r>
-        <w:t xml:space="preserve"> https </w:t>
-      </w:r>
-      <w:r>
-        <w:t>的区别，由</w:t>
-      </w:r>
-      <w:r>
-        <w:t xml:space="preserve"> http </w:t>
-      </w:r>
-      <w:r>
-        <w:t>升级为</w:t>
-      </w:r>
-      <w:r>
-        <w:t xml:space="preserve"> https </w:t>
-      </w:r>
-      <w:r>
-        <w:t>需要做哪些操作</w:t>
+        <w:t xml:space="preserve"> post </w:t>
+      </w:r>
+      <w:r>
+        <w:t>的区别</w:t>
       </w:r>
     </w:p>
     <w:p>
@@ -25130,10 +26761,16 @@
         </w:numPr>
       </w:pPr>
       <w:r>
-        <w:t xml:space="preserve">https </w:t>
-      </w:r>
-      <w:r>
-        <w:t>的具体实现，怎么确保安全性</w:t>
+        <w:t xml:space="preserve">http </w:t>
+      </w:r>
+      <w:r>
+        <w:t>的</w:t>
+      </w:r>
+      <w:r>
+        <w:rPr>
+          <w:rFonts w:hint="eastAsia"/>
+        </w:rPr>
+        <w:t>常见状态码和含义</w:t>
       </w:r>
     </w:p>
     <w:p>
@@ -25145,7 +26782,28 @@
         </w:numPr>
       </w:pPr>
       <w:r>
-        <w:t>一个机器能够使用的端口号上限是多少，为什么？可以改变吗？那如果想要用的端口超过这个限制怎么办？</w:t>
+        <w:t xml:space="preserve">http </w:t>
+      </w:r>
+      <w:r>
+        <w:t>和</w:t>
+      </w:r>
+      <w:r>
+        <w:t xml:space="preserve"> https </w:t>
+      </w:r>
+      <w:r>
+        <w:t>的区别，由</w:t>
+      </w:r>
+      <w:r>
+        <w:t xml:space="preserve"> http </w:t>
+      </w:r>
+      <w:r>
+        <w:t>升级为</w:t>
+      </w:r>
+      <w:r>
+        <w:t xml:space="preserve"> https </w:t>
+      </w:r>
+      <w:r>
+        <w:t>需要做哪些操作</w:t>
       </w:r>
     </w:p>
     <w:p>
@@ -25157,7 +26815,13 @@
         </w:numPr>
       </w:pPr>
       <w:r>
-        <w:t>对称密码和非对称密码体系</w:t>
+        <w:t>https</w:t>
+      </w:r>
+      <w:r>
+        <w:t xml:space="preserve"> </w:t>
+      </w:r>
+      <w:r>
+        <w:t>的具体实现，怎么确保安全性</w:t>
       </w:r>
     </w:p>
     <w:p>
@@ -25169,14 +26833,7 @@
         </w:numPr>
       </w:pPr>
       <w:r>
-        <w:rPr>
-          <w:rFonts w:hint="eastAsia"/>
-          <w:color w:val="FF0000"/>
-        </w:rPr>
-        <w:t>【热门】</w:t>
-      </w:r>
-      <w:r>
-        <w:t>数字证书的了解</w:t>
+        <w:t>一个机器能够使用的端口号上限是多少，为什么？可以改变吗？那如果想要用的端口超过这个限制怎么办？</w:t>
       </w:r>
     </w:p>
     <w:p>
@@ -25188,15 +26845,7 @@
         </w:numPr>
       </w:pPr>
       <w:r>
-        <w:t>服务器出现大量</w:t>
-      </w:r>
-      <w:proofErr w:type="spellStart"/>
-      <w:r>
-        <w:t>close_wait</w:t>
-      </w:r>
-      <w:proofErr w:type="spellEnd"/>
-      <w:r>
-        <w:t>的连接的原因以及解决方法</w:t>
+        <w:t>对称密码和非对称密码体系</w:t>
       </w:r>
     </w:p>
     <w:p>
@@ -25208,21 +26857,17 @@
         </w:numPr>
       </w:pPr>
       <w:r>
-        <w:t>消息摘要算法列举一下，介绍</w:t>
-      </w:r>
-      <w:r>
-        <w:t xml:space="preserve"> MD5 </w:t>
-      </w:r>
-      <w:r>
-        <w:t>算法，为什么</w:t>
-      </w:r>
-      <w:r>
-        <w:t xml:space="preserve"> MD5 </w:t>
-      </w:r>
-      <w:r>
-        <w:t>是不可逆的，有什么办法可以加强消息摘要算法的安全性让它不那么容易被破解呢？</w:t>
-      </w:r>
-    </w:p>
+        <w:rPr>
+          <w:rFonts w:hint="eastAsia"/>
+          <w:color w:val="FF0000"/>
+        </w:rPr>
+        <w:t>【热门】</w:t>
+      </w:r>
+      <w:r>
+        <w:t>数字证书的了解</w:t>
+      </w:r>
+    </w:p>
+    <w:p/>
     <w:p>
       <w:pPr>
         <w:pStyle w:val="20"/>
@@ -25232,7 +26877,20 @@
         </w:numPr>
       </w:pPr>
       <w:r>
-        <w:t>单条记录高并发访问的优化</w:t>
+        <w:lastRenderedPageBreak/>
+        <w:t>消息摘要算法列举一下，介绍</w:t>
+      </w:r>
+      <w:r>
+        <w:t xml:space="preserve"> MD5 </w:t>
+      </w:r>
+      <w:r>
+        <w:t>算法，为什么</w:t>
+      </w:r>
+      <w:r>
+        <w:t xml:space="preserve"> MD5 </w:t>
+      </w:r>
+      <w:r>
+        <w:t>是不可逆的，有什么办法可以加强消息摘要算法的安全性让它不那么容易被破解呢？</w:t>
       </w:r>
     </w:p>
     <w:p>
@@ -25244,13 +26902,7 @@
         </w:numPr>
       </w:pPr>
       <w:r>
-        <w:t>介绍一下</w:t>
-      </w:r>
-      <w:r>
-        <w:t xml:space="preserve"> ping </w:t>
-      </w:r>
-      <w:r>
-        <w:t>的过程，分别用到了哪些协议</w:t>
+        <w:t>单条记录高并发访问的优化</w:t>
       </w:r>
     </w:p>
     <w:p>
@@ -25262,15 +26914,13 @@
         </w:numPr>
       </w:pPr>
       <w:r>
-        <w:t>一个</w:t>
-      </w:r>
-      <w:proofErr w:type="spellStart"/>
-      <w:r>
-        <w:t>ip</w:t>
-      </w:r>
-      <w:proofErr w:type="spellEnd"/>
-      <w:r>
-        <w:t>配置多个域名，靠什么识别？</w:t>
+        <w:t>介绍一下</w:t>
+      </w:r>
+      <w:r>
+        <w:t xml:space="preserve"> ping </w:t>
+      </w:r>
+      <w:r>
+        <w:t>的过程，分别用到了哪些协议</w:t>
       </w:r>
     </w:p>
     <w:p>
@@ -25282,19 +26932,15 @@
         </w:numPr>
       </w:pPr>
       <w:r>
-        <w:lastRenderedPageBreak/>
-        <w:t>服务器攻击（</w:t>
+        <w:t>一个</w:t>
       </w:r>
       <w:proofErr w:type="spellStart"/>
       <w:r>
-        <w:t>DDos</w:t>
+        <w:t>ip</w:t>
       </w:r>
       <w:proofErr w:type="spellEnd"/>
       <w:r>
-        <w:t xml:space="preserve"> </w:t>
-      </w:r>
-      <w:r>
-        <w:t>攻击）</w:t>
+        <w:t>配置多个域名，靠什么识别？</w:t>
       </w:r>
     </w:p>
     <w:p>
@@ -25306,10 +26952,18 @@
         </w:numPr>
       </w:pPr>
       <w:r>
-        <w:t xml:space="preserve">DNS </w:t>
-      </w:r>
-      <w:r>
-        <w:t>的工作过程和原理</w:t>
+        <w:t>服务器攻击（</w:t>
+      </w:r>
+      <w:proofErr w:type="spellStart"/>
+      <w:r>
+        <w:t>DDos</w:t>
+      </w:r>
+      <w:proofErr w:type="spellEnd"/>
+      <w:r>
+        <w:t xml:space="preserve"> </w:t>
+      </w:r>
+      <w:r>
+        <w:t>攻击）</w:t>
       </w:r>
     </w:p>
     <w:p>
@@ -25321,10 +26975,10 @@
         </w:numPr>
       </w:pPr>
       <w:r>
-        <w:t xml:space="preserve">OSA </w:t>
-      </w:r>
-      <w:r>
-        <w:t>七层协议和五层协议，分别有哪些</w:t>
+        <w:t xml:space="preserve">DNS </w:t>
+      </w:r>
+      <w:r>
+        <w:t>的工作过程和原理</w:t>
       </w:r>
     </w:p>
     <w:p>
@@ -25336,6 +26990,21 @@
         </w:numPr>
       </w:pPr>
       <w:r>
+        <w:t xml:space="preserve">OSA </w:t>
+      </w:r>
+      <w:r>
+        <w:t>七层协议和五层协议，分别有哪些</w:t>
+      </w:r>
+    </w:p>
+    <w:p>
+      <w:pPr>
+        <w:pStyle w:val="20"/>
+        <w:numPr>
+          <w:ilvl w:val="0"/>
+          <w:numId w:val="6"/>
+        </w:numPr>
+      </w:pPr>
+      <w:r>
         <w:t xml:space="preserve">IP </w:t>
       </w:r>
       <w:r>
@@ -25466,7 +27135,7 @@
         </w:rPr>
         <w:t>聚集索引和非聚集索引（整理）：</w:t>
       </w:r>
-      <w:hyperlink r:id="rId22" w:history="1">
+      <w:hyperlink r:id="rId29" w:history="1">
         <w:r>
           <w:rPr>
             <w:rStyle w:val="a9"/>
@@ -25545,6 +27214,7 @@
         <w:rPr>
           <w:rFonts w:hint="eastAsia"/>
         </w:rPr>
+        <w:lastRenderedPageBreak/>
         <w:t>唯一索引</w:t>
       </w:r>
       <w:r>
@@ -25756,7 +27426,6 @@
         <w:rPr>
           <w:rFonts w:hint="eastAsia"/>
         </w:rPr>
-        <w:lastRenderedPageBreak/>
         <w:t>物理分类：</w:t>
       </w:r>
     </w:p>
@@ -26458,6 +28127,7 @@
         <w:rPr>
           <w:rFonts w:eastAsiaTheme="minorEastAsia" w:hint="eastAsia"/>
         </w:rPr>
+        <w:lastRenderedPageBreak/>
         <w:t>al</w:t>
       </w:r>
       <w:r>
@@ -26755,7 +28425,7 @@
         </w:rPr>
         <w:t>关于数据库主键和外键（终于弄懂啦）：</w:t>
       </w:r>
-      <w:hyperlink r:id="rId23" w:history="1">
+      <w:hyperlink r:id="rId30" w:history="1">
         <w:r>
           <w:rPr>
             <w:rStyle w:val="a9"/>
@@ -26947,7 +28617,6 @@
                 <w:sz w:val="21"/>
                 <w:szCs w:val="21"/>
               </w:rPr>
-              <w:lastRenderedPageBreak/>
               <w:t>定义</w:t>
             </w:r>
           </w:p>
@@ -27766,7 +29435,7 @@
                           </pic:cNvPicPr>
                         </pic:nvPicPr>
                         <pic:blipFill>
-                          <a:blip r:embed="rId24">
+                          <a:blip r:embed="rId31">
                             <a:extLst>
                               <a:ext uri="{28A0092B-C50C-407E-A947-70E740481C1C}">
                                 <a14:useLocalDpi xmlns:a14="http://schemas.microsoft.com/office/drawing/2010/main" val="0"/>
@@ -27830,7 +29499,7 @@
                           </pic:cNvPicPr>
                         </pic:nvPicPr>
                         <pic:blipFill>
-                          <a:blip r:embed="rId25">
+                          <a:blip r:embed="rId32">
                             <a:extLst>
                               <a:ext uri="{28A0092B-C50C-407E-A947-70E740481C1C}">
                                 <a14:useLocalDpi xmlns:a14="http://schemas.microsoft.com/office/drawing/2010/main" val="0"/>
@@ -28517,7 +30186,6 @@
           <w:rFonts w:hint="eastAsia"/>
           <w:color w:val="FF0000"/>
         </w:rPr>
-        <w:lastRenderedPageBreak/>
         <w:t>【热门】</w:t>
       </w:r>
       <w:r>
@@ -28541,7 +30209,7 @@
         </w:rPr>
         <w:t>浅谈索引的优缺点和建立索引的原则：</w:t>
       </w:r>
-      <w:hyperlink r:id="rId26" w:history="1">
+      <w:hyperlink r:id="rId33" w:history="1">
         <w:r>
           <w:rPr>
             <w:rStyle w:val="a9"/>
@@ -28563,7 +30231,7 @@
         </w:rPr>
         <w:t>数据库中索引的优缺点（转）：</w:t>
       </w:r>
-      <w:hyperlink r:id="rId27" w:history="1">
+      <w:hyperlink r:id="rId34" w:history="1">
         <w:r>
           <w:rPr>
             <w:rStyle w:val="a9"/>
@@ -28583,7 +30251,7 @@
         </w:rPr>
         <w:t>数据库的索引的优缺点：</w:t>
       </w:r>
-      <w:hyperlink r:id="rId28" w:history="1">
+      <w:hyperlink r:id="rId35" w:history="1">
         <w:r>
           <w:rPr>
             <w:rStyle w:val="a9"/>
@@ -28990,6 +30658,7 @@
         <w:rPr>
           <w:rFonts w:hint="eastAsia"/>
         </w:rPr>
+        <w:lastRenderedPageBreak/>
         <w:t>在查询中很少使用或者参考的列</w:t>
       </w:r>
       <w:r>
@@ -29215,7 +30884,6 @@
           <w:rFonts w:hint="eastAsia"/>
           <w:color w:val="FF0000"/>
         </w:rPr>
-        <w:lastRenderedPageBreak/>
         <w:t>【热门】</w:t>
       </w:r>
       <w:r>
@@ -29245,7 +30913,7 @@
         </w:rPr>
         <w:t>索引底层实现原理：</w:t>
       </w:r>
-      <w:hyperlink r:id="rId29" w:history="1">
+      <w:hyperlink r:id="rId36" w:history="1">
         <w:r>
           <w:rPr>
             <w:rStyle w:val="a9"/>
@@ -29577,6 +31245,7 @@
         <w:rPr>
           <w:noProof/>
         </w:rPr>
+        <w:lastRenderedPageBreak/>
         <w:drawing>
           <wp:inline distT="0" distB="0" distL="0" distR="0" wp14:anchorId="60A7B6B1" wp14:editId="655565E7">
             <wp:extent cx="5760000" cy="2004780"/>
@@ -29593,7 +31262,7 @@
                     <pic:cNvPicPr/>
                   </pic:nvPicPr>
                   <pic:blipFill rotWithShape="1">
-                    <a:blip r:embed="rId30"/>
+                    <a:blip r:embed="rId37"/>
                     <a:srcRect t="40301"/>
                     <a:stretch/>
                   </pic:blipFill>
@@ -29836,7 +31505,6 @@
         <w:rPr>
           <w:rFonts w:hint="eastAsia"/>
         </w:rPr>
-        <w:lastRenderedPageBreak/>
         <w:t>非根非叶的节点至少有</w:t>
       </w:r>
       <w:r>
@@ -30815,6 +32483,7 @@
         <w:rPr>
           <w:rFonts w:hint="eastAsia"/>
         </w:rPr>
+        <w:lastRenderedPageBreak/>
         <w:t>关键字集合分布在整颗树中。</w:t>
       </w:r>
     </w:p>
@@ -31022,7 +32691,6 @@
         <w:rPr>
           <w:rFonts w:hint="eastAsia"/>
         </w:rPr>
-        <w:lastRenderedPageBreak/>
         <w:t>查找时</w:t>
       </w:r>
       <w:r>
@@ -31090,7 +32758,7 @@
                     <pic:cNvPicPr/>
                   </pic:nvPicPr>
                   <pic:blipFill>
-                    <a:blip r:embed="rId31"/>
+                    <a:blip r:embed="rId38"/>
                     <a:stretch>
                       <a:fillRect/>
                     </a:stretch>
@@ -31180,7 +32848,7 @@
                     <pic:cNvPicPr/>
                   </pic:nvPicPr>
                   <pic:blipFill>
-                    <a:blip r:embed="rId32"/>
+                    <a:blip r:embed="rId39"/>
                     <a:stretch>
                       <a:fillRect/>
                     </a:stretch>
@@ -31250,6 +32918,7 @@
         <w:rPr>
           <w:rFonts w:hint="eastAsia"/>
         </w:rPr>
+        <w:lastRenderedPageBreak/>
         <w:t>做这个优化的目的是为了提高区间访问的性能，例如图中要查询</w:t>
       </w:r>
       <w:r>
@@ -31531,7 +33200,6 @@
         <w:rPr>
           <w:rFonts w:hint="eastAsia"/>
         </w:rPr>
-        <w:lastRenderedPageBreak/>
         <w:t>先从</w:t>
       </w:r>
       <w:r>
@@ -32438,6 +34106,7 @@
         <w:rPr>
           <w:rFonts w:hint="eastAsia"/>
         </w:rPr>
+        <w:lastRenderedPageBreak/>
         <w:t>My</w:t>
       </w:r>
       <w:r>
@@ -32597,7 +34266,7 @@
                     <pic:cNvPicPr/>
                   </pic:nvPicPr>
                   <pic:blipFill>
-                    <a:blip r:embed="rId33"/>
+                    <a:blip r:embed="rId40"/>
                     <a:stretch>
                       <a:fillRect/>
                     </a:stretch>
@@ -32627,7 +34296,6 @@
         <w:rPr>
           <w:rFonts w:hint="eastAsia"/>
         </w:rPr>
-        <w:lastRenderedPageBreak/>
         <w:t>My</w:t>
       </w:r>
       <w:r>
@@ -32787,7 +34455,7 @@
                     <pic:cNvPicPr/>
                   </pic:nvPicPr>
                   <pic:blipFill>
-                    <a:blip r:embed="rId34"/>
+                    <a:blip r:embed="rId41"/>
                     <a:stretch>
                       <a:fillRect/>
                     </a:stretch>
@@ -33025,6 +34693,7 @@
         <w:rPr>
           <w:rFonts w:hint="eastAsia"/>
         </w:rPr>
+        <w:lastRenderedPageBreak/>
         <w:t>I</w:t>
       </w:r>
       <w:r>
@@ -33258,7 +34927,7 @@
                     <pic:cNvPicPr/>
                   </pic:nvPicPr>
                   <pic:blipFill>
-                    <a:blip r:embed="rId35"/>
+                    <a:blip r:embed="rId42"/>
                     <a:stretch>
                       <a:fillRect/>
                     </a:stretch>
@@ -33288,7 +34957,6 @@
         <w:rPr>
           <w:rFonts w:hint="eastAsia"/>
         </w:rPr>
-        <w:lastRenderedPageBreak/>
         <w:t>I</w:t>
       </w:r>
       <w:r>
@@ -33466,7 +35134,7 @@
                     <pic:cNvPicPr/>
                   </pic:nvPicPr>
                   <pic:blipFill>
-                    <a:blip r:embed="rId36"/>
+                    <a:blip r:embed="rId43"/>
                     <a:stretch>
                       <a:fillRect/>
                     </a:stretch>
@@ -33673,6 +35341,7 @@
         <w:rPr>
           <w:rFonts w:hint="eastAsia"/>
         </w:rPr>
+        <w:lastRenderedPageBreak/>
         <w:t>因为</w:t>
       </w:r>
       <w:proofErr w:type="spellStart"/>
@@ -33803,7 +35472,7 @@
         </w:rPr>
         <w:t>维基百科：</w:t>
       </w:r>
-      <w:hyperlink r:id="rId37" w:history="1">
+      <w:hyperlink r:id="rId44" w:history="1">
         <w:r>
           <w:rPr>
             <w:rStyle w:val="a9"/>
@@ -33910,7 +35579,7 @@
         </w:rPr>
         <w:t>树，红黑树的理解：</w:t>
       </w:r>
-      <w:hyperlink r:id="rId38" w:history="1">
+      <w:hyperlink r:id="rId45" w:history="1">
         <w:r>
           <w:rPr>
             <w:rStyle w:val="a9"/>
@@ -33954,7 +35623,7 @@
         </w:rPr>
         <w:t>树，就把这篇文章丢给他：</w:t>
       </w:r>
-      <w:hyperlink r:id="rId39" w:history="1">
+      <w:hyperlink r:id="rId46" w:history="1">
         <w:r>
           <w:rPr>
             <w:rStyle w:val="a9"/>
@@ -34061,7 +35730,7 @@
         </w:rPr>
         <w:t>理解其中一种你就都明白了：</w:t>
       </w:r>
-      <w:hyperlink r:id="rId40" w:history="1">
+      <w:hyperlink r:id="rId47" w:history="1">
         <w:r>
           <w:rPr>
             <w:rStyle w:val="a9"/>
@@ -34102,7 +35771,7 @@
         </w:rPr>
         <w:t>维基百科，自由的百科全书：</w:t>
       </w:r>
-      <w:hyperlink r:id="rId41" w:history="1">
+      <w:hyperlink r:id="rId48" w:history="1">
         <w:r>
           <w:rPr>
             <w:rStyle w:val="a9"/>
@@ -34160,7 +35829,7 @@
         </w:rPr>
         <w:t>树的区别：</w:t>
       </w:r>
-      <w:hyperlink r:id="rId42" w:history="1">
+      <w:hyperlink r:id="rId49" w:history="1">
         <w:r>
           <w:rPr>
             <w:rStyle w:val="a9"/>
@@ -34236,7 +35905,6 @@
         <w:rPr>
           <w:rFonts w:hint="eastAsia"/>
         </w:rPr>
-        <w:lastRenderedPageBreak/>
         <w:t>B+</w:t>
       </w:r>
       <w:r>
@@ -35216,6 +36884,7 @@
         </w:numPr>
       </w:pPr>
       <w:r>
+        <w:lastRenderedPageBreak/>
         <w:t>索引最左前缀</w:t>
       </w:r>
       <w:r>
@@ -35347,7 +37016,7 @@
         </w:rPr>
         <w:t>索引底层实现原理：</w:t>
       </w:r>
-      <w:hyperlink r:id="rId43" w:history="1">
+      <w:hyperlink r:id="rId50" w:history="1">
         <w:r>
           <w:rPr>
             <w:rStyle w:val="a9"/>
@@ -37587,6 +39256,7 @@
         <w:rPr>
           <w:rFonts w:hint="eastAsia"/>
         </w:rPr>
+        <w:lastRenderedPageBreak/>
         <w:t>[</w:t>
       </w:r>
       <w:r>
@@ -40008,6 +41678,41 @@
     </w:p>
     <w:p>
       <w:pPr>
+        <w:pStyle w:val="-"/>
+        <w:rPr>
+          <w:rFonts w:hint="eastAsia"/>
+        </w:rPr>
+      </w:pPr>
+      <w:r>
+        <w:rPr>
+          <w:rFonts w:hint="eastAsia"/>
+        </w:rPr>
+        <w:t>《进大厂系列》系列</w:t>
+      </w:r>
+      <w:r>
+        <w:rPr>
+          <w:rFonts w:hint="eastAsia"/>
+        </w:rPr>
+        <w:t>-Redis</w:t>
+      </w:r>
+      <w:r>
+        <w:rPr>
+          <w:rFonts w:hint="eastAsia"/>
+        </w:rPr>
+        <w:t>常见面试题（带答案）</w:t>
+      </w:r>
+      <w:r>
+        <w:rPr>
+          <w:rFonts w:hint="eastAsia"/>
+        </w:rPr>
+        <w:t>：</w:t>
+      </w:r>
+      <w:r>
+        <w:t>https://zhuanlan.zhihu.com/p/91539644</w:t>
+      </w:r>
+    </w:p>
+    <w:p>
+      <w:pPr>
         <w:pStyle w:val="10"/>
       </w:pPr>
       <w:r>
@@ -40018,7 +41723,7 @@
       </w:r>
     </w:p>
     <w:sectPr>
-      <w:footerReference w:type="default" r:id="rId44"/>
+      <w:footerReference w:type="default" r:id="rId51"/>
       <w:pgSz w:w="11906" w:h="16838"/>
       <w:pgMar w:top="1134" w:right="1134" w:bottom="1134" w:left="1134" w:header="851" w:footer="397" w:gutter="0"/>
       <w:cols w:space="425"/>
@@ -40063,6 +41768,7 @@
         <w:docPartUnique/>
       </w:docPartObj>
     </w:sdtPr>
+    <w:sdtEndPr/>
     <w:sdtContent>
       <w:p>
         <w:pPr>

</xml_diff>